<commit_message>
modification of prescreening test
</commit_message>
<xml_diff>
--- a/2018/Navico pre-interview test - C++.docx
+++ b/2018/Navico pre-interview test - C++.docx
@@ -187,7 +187,158 @@
           <w:tcPr>
             <w:tcW w:w="10682" w:type="dxa"/>
           </w:tcPr>
-          <w:p/>
+          <w:p>
+            <w:r>
+              <w:t>I would try these:</w:t>
+            </w:r>
+          </w:p>
+          <w:p>
+            <w:pPr>
+              <w:pStyle w:val="ListParagraph"/>
+              <w:numPr>
+                <w:ilvl w:val="0"/>
+                <w:numId w:val="7"/>
+              </w:numPr>
+            </w:pPr>
+            <w:r>
+              <w:t>Unexpected interrupt: Is there any potential source of interrupt whose ISR has not been defined? I would define a null ISR (e.g. log an error only) for all unexpected interrupts.</w:t>
+            </w:r>
+          </w:p>
+          <w:p>
+            <w:pPr>
+              <w:pStyle w:val="ListParagraph"/>
+              <w:numPr>
+                <w:ilvl w:val="0"/>
+                <w:numId w:val="7"/>
+              </w:numPr>
+            </w:pPr>
+            <w:r>
+              <w:t>Stack overflow: I may use one of stack check programs. Also, if dynamic memory allocation is utilised, I would have a look at heap size and any possibility of memory leakage.</w:t>
+            </w:r>
+          </w:p>
+          <w:p>
+            <w:pPr>
+              <w:pStyle w:val="ListParagraph"/>
+              <w:numPr>
+                <w:ilvl w:val="0"/>
+                <w:numId w:val="7"/>
+              </w:numPr>
+            </w:pPr>
+            <w:r>
+              <w:t>Hardware Faults: It can be a hardware issue, like a surge noise in system or a spike on sensitive pins (RESET, VCC, etc.)</w:t>
+            </w:r>
+          </w:p>
+          <w:p>
+            <w:pPr>
+              <w:pStyle w:val="ListParagraph"/>
+              <w:numPr>
+                <w:ilvl w:val="0"/>
+                <w:numId w:val="7"/>
+              </w:numPr>
+            </w:pPr>
+            <w:r>
+              <w:t xml:space="preserve">Repetitive patterns: I would search for common events in different crash times to find a clue. For example, if every time that the CPU crashes, something especial in hardware happens, or always it crashes when we are in a specific state in </w:t>
+            </w:r>
+            <w:proofErr w:type="gramStart"/>
+            <w:r>
+              <w:t>SW,</w:t>
+            </w:r>
+            <w:proofErr w:type="gramEnd"/>
+            <w:r>
+              <w:t xml:space="preserve"> or crash always occurs after</w:t>
+            </w:r>
+            <w:r>
+              <w:t xml:space="preserve"> receiving a message. Using an event logger helps to find any repetitive pattern.</w:t>
+            </w:r>
+          </w:p>
+          <w:p>
+            <w:pPr>
+              <w:pStyle w:val="ListParagraph"/>
+              <w:numPr>
+                <w:ilvl w:val="0"/>
+                <w:numId w:val="7"/>
+              </w:numPr>
+            </w:pPr>
+            <w:proofErr w:type="spellStart"/>
+            <w:r>
+              <w:t>Backtrace</w:t>
+            </w:r>
+            <w:proofErr w:type="spellEnd"/>
+            <w:r>
+              <w:t xml:space="preserve">: If the CPU ends up in a </w:t>
+            </w:r>
+            <w:proofErr w:type="spellStart"/>
+            <w:r>
+              <w:t>HardFault</w:t>
+            </w:r>
+            <w:proofErr w:type="spellEnd"/>
+            <w:r>
+              <w:t xml:space="preserve"> error, I would use a </w:t>
+            </w:r>
+            <w:proofErr w:type="spellStart"/>
+            <w:r>
+              <w:t>realtime</w:t>
+            </w:r>
+            <w:proofErr w:type="spellEnd"/>
+            <w:r>
+              <w:t xml:space="preserve"> debugger with </w:t>
+            </w:r>
+            <w:proofErr w:type="spellStart"/>
+            <w:r>
+              <w:t>backtrace</w:t>
+            </w:r>
+            <w:proofErr w:type="spellEnd"/>
+            <w:r>
+              <w:t xml:space="preserve"> capability (like GDB). I would put a </w:t>
+            </w:r>
+            <w:proofErr w:type="spellStart"/>
+            <w:r>
+              <w:t>BreakPoint</w:t>
+            </w:r>
+            <w:proofErr w:type="spellEnd"/>
+            <w:r>
+              <w:t xml:space="preserve"> in the </w:t>
+            </w:r>
+            <w:proofErr w:type="spellStart"/>
+            <w:r>
+              <w:t>hardfault</w:t>
+            </w:r>
+            <w:proofErr w:type="spellEnd"/>
+            <w:r>
+              <w:t xml:space="preserve"> handler, and then using the </w:t>
+            </w:r>
+            <w:proofErr w:type="spellStart"/>
+            <w:r>
+              <w:t>backtrace</w:t>
+            </w:r>
+            <w:proofErr w:type="spellEnd"/>
+            <w:r>
+              <w:t xml:space="preserve"> command I would be able to see the history of program flow in the stack. At this stage, if the stack is corrupted, a stack overflow is the problem. If no, I can see </w:t>
+            </w:r>
+            <w:proofErr w:type="gramStart"/>
+            <w:r>
+              <w:t xml:space="preserve">what </w:t>
+            </w:r>
+            <w:r>
+              <w:t>were</w:t>
+            </w:r>
+            <w:r>
+              <w:t xml:space="preserve"> the last module</w:t>
+            </w:r>
+            <w:r>
+              <w:t>s</w:t>
+            </w:r>
+            <w:r>
+              <w:t xml:space="preserve"> that CPU has been executing before the crash</w:t>
+            </w:r>
+            <w:proofErr w:type="gramEnd"/>
+            <w:r>
+              <w:t xml:space="preserve">. </w:t>
+            </w:r>
+            <w:r>
+              <w:t xml:space="preserve"> </w:t>
+            </w:r>
+          </w:p>
           <w:p/>
         </w:tc>
       </w:tr>
@@ -288,7 +439,54 @@
           <w:tcPr>
             <w:tcW w:w="10682" w:type="dxa"/>
           </w:tcPr>
-          <w:p/>
+          <w:p>
+            <w:r>
+              <w:t xml:space="preserve">Last year, we had a timing problem. We had to respond to an event in less than 7us, while the primary implementation took 400 us and after full optimisation, 200us. </w:t>
+            </w:r>
+          </w:p>
+          <w:p>
+            <w:r>
+              <w:t xml:space="preserve">I used an </w:t>
+            </w:r>
+            <w:proofErr w:type="spellStart"/>
+            <w:r>
+              <w:t>oscope</w:t>
+            </w:r>
+            <w:proofErr w:type="spellEnd"/>
+            <w:r>
+              <w:t xml:space="preserve"> and some GPIO’s as flags to determine which part of the code consumed most of the time; and it was a couple of formulas based on the inputs that were captured once the event was received.  </w:t>
+            </w:r>
+          </w:p>
+          <w:p>
+            <w:r>
+              <w:t>My solution for the problem was calculating all possible outputs and saving them in an LUT. Then, once the event was triggered, we just used the inputs as indexes for the LUT to catch the correct output.</w:t>
+            </w:r>
+          </w:p>
+          <w:p>
+            <w:r>
+              <w:t>That solved the problem. But, in a later stage of the projects, we ran out of the memory</w:t>
+            </w:r>
+            <w:r>
+              <w:t xml:space="preserve">. Half of the memory was filled with the LUT data and this </w:t>
+            </w:r>
+            <w:r>
+              <w:t>made me think about an alternative approach.</w:t>
+            </w:r>
+          </w:p>
+          <w:p>
+            <w:r>
+              <w:t>Further investigation showed that</w:t>
+            </w:r>
+            <w:r>
+              <w:t xml:space="preserve"> the CPU was very weak in terms of division and floating point operations. The immediate idea was turning our floating-point algorithm to a fixed point one.</w:t>
+            </w:r>
+            <w:r>
+              <w:t xml:space="preserve"> </w:t>
+            </w:r>
+            <w:r>
+              <w:t>Based on my experience in DSP projects, a new implementation of the algorithm was provided without any division and other floating point operation. The output of this new one along with a small modification in hardware was good enough to save the day.</w:t>
+            </w:r>
+          </w:p>
           <w:p/>
         </w:tc>
       </w:tr>
@@ -388,6 +586,7 @@
         <w:pStyle w:val="Heading3"/>
       </w:pPr>
       <w:r>
+        <w:lastRenderedPageBreak/>
         <w:t>Answer</w:t>
       </w:r>
     </w:p>
@@ -405,239 +604,12 @@
           <w:tcPr>
             <w:tcW w:w="10682" w:type="dxa"/>
           </w:tcPr>
-          <w:p/>
-          <w:p>
-            <w:r>
-              <w:t>Observer / publisher-Subscriber</w:t>
-            </w:r>
-          </w:p>
-          <w:p>
-            <w:r>
-              <w:t>In this design pattern, any publisher may report (i.e. publish) events and then those subscribers (observers) that have subscribed to published event will be notified and may execute a callback to react.</w:t>
-            </w:r>
-          </w:p>
-          <w:p>
-            <w:r>
-              <w:t>The main idea here is that publishers and subscribers don’t need to know each other</w:t>
-            </w:r>
-            <w:r>
-              <w:t xml:space="preserve"> (apart from a simple interface)</w:t>
-            </w:r>
-            <w:r>
-              <w:t xml:space="preserve"> and this helps reach better abstraction. It doesn’t matter how many observers have subscribed to a particular event. And even we can add or remove some observers in runtime. Because of independence between publishers and subscribers, each one can be reused independently.</w:t>
-            </w:r>
-          </w:p>
-          <w:p/>
-          <w:p>
-            <w:r>
-              <w:t>Simple example in pseudo-code:</w:t>
-            </w:r>
-          </w:p>
-          <w:p/>
-          <w:p>
-            <w:r>
-              <w:t>In the publisher side:</w:t>
-            </w:r>
-          </w:p>
-          <w:p>
-            <w:r>
-              <w:t xml:space="preserve">Class Publisher </w:t>
-            </w:r>
-          </w:p>
-          <w:p>
-            <w:r>
-              <w:t>{</w:t>
-            </w:r>
-          </w:p>
-          <w:p>
-            <w:r>
-              <w:t xml:space="preserve">      List&lt; </w:t>
-            </w:r>
-            <w:r>
-              <w:t>Subscriber*</w:t>
-            </w:r>
-            <w:r>
-              <w:t>&gt;  subscriber_list;</w:t>
-            </w:r>
-          </w:p>
-          <w:p>
-            <w:r>
-              <w:t xml:space="preserve">   Public:</w:t>
-            </w:r>
-          </w:p>
-          <w:p>
-            <w:r>
-              <w:t xml:space="preserve">      Virtual void Register(Subscriber*);</w:t>
-            </w:r>
-            <w:r>
-              <w:t xml:space="preserve">     //adds the subscriber to the list of subscribers</w:t>
-            </w:r>
-          </w:p>
-          <w:p>
-            <w:r>
-              <w:t xml:space="preserve">      Virtual void </w:t>
-            </w:r>
-            <w:r>
-              <w:t>Un</w:t>
-            </w:r>
-            <w:r>
-              <w:t>Register(Subscriber*);</w:t>
-            </w:r>
-            <w:r>
-              <w:t xml:space="preserve">   //removes</w:t>
-            </w:r>
-            <w:r>
-              <w:t xml:space="preserve"> the argument from </w:t>
-            </w:r>
-            <w:r>
-              <w:t xml:space="preserve">the </w:t>
-            </w:r>
-            <w:r>
-              <w:t xml:space="preserve">above </w:t>
-            </w:r>
-            <w:r>
-              <w:t>list</w:t>
-            </w:r>
-          </w:p>
-          <w:p>
-            <w:r>
-              <w:t xml:space="preserve">      Virtual void Update</w:t>
-            </w:r>
-            <w:r>
-              <w:t xml:space="preserve">();   //calls the update function of all subscribers. </w:t>
-            </w:r>
-          </w:p>
-          <w:p>
-            <w:r>
-              <w:t xml:space="preserve">            //If we have more than one event, the above functions should have another argument to determine the intended event </w:t>
-            </w:r>
-          </w:p>
-          <w:p>
-            <w:r>
-              <w:t xml:space="preserve">   …</w:t>
-            </w:r>
-          </w:p>
-          <w:p>
-            <w:r>
-              <w:t>}</w:t>
-            </w:r>
-          </w:p>
-          <w:p>
-            <w:r>
-              <w:lastRenderedPageBreak/>
-              <w:t>//Now any publisher inherits from the above class:</w:t>
-            </w:r>
-          </w:p>
-          <w:p>
-            <w:r>
-              <w:t>Class PublisherModule1 : public Publisher</w:t>
-            </w:r>
-          </w:p>
-          <w:p>
-            <w:r>
-              <w:t>{</w:t>
-            </w:r>
-          </w:p>
-          <w:p>
-            <w:r>
-              <w:t xml:space="preserve">    ….</w:t>
-            </w:r>
-          </w:p>
-          <w:p>
-            <w:r>
-              <w:t>}</w:t>
-            </w:r>
-          </w:p>
-          <w:p/>
-          <w:p>
-            <w:r>
-              <w:t>In the subscriber side:</w:t>
-            </w:r>
-          </w:p>
-          <w:p>
-            <w:r>
-              <w:t>Class Subscriber</w:t>
-            </w:r>
-          </w:p>
-          <w:p>
-            <w:r>
-              <w:t>{</w:t>
-            </w:r>
-          </w:p>
-          <w:p>
-            <w:r>
-              <w:t xml:space="preserve">   Public:</w:t>
-            </w:r>
-          </w:p>
-          <w:p>
-            <w:r>
-              <w:t xml:space="preserve">      Virtual void Update(Publisher*);    //reaction to the event. Having the publisher as an argument is needed only if more than one publisher can send the event to this subscriber (in order to distinguish between them)</w:t>
-            </w:r>
-          </w:p>
-          <w:p>
-            <w:r>
-              <w:t xml:space="preserve">   …</w:t>
-            </w:r>
-          </w:p>
-          <w:p>
-            <w:r>
-              <w:t>}</w:t>
-            </w:r>
-          </w:p>
-          <w:p>
-            <w:r>
-              <w:t xml:space="preserve">Class SubscriberModule1: public </w:t>
-            </w:r>
-            <w:r>
-              <w:t>Subscriber</w:t>
-            </w:r>
-          </w:p>
-          <w:p>
-            <w:r>
-              <w:t>{</w:t>
-            </w:r>
-          </w:p>
-          <w:p>
-            <w:r>
-              <w:t xml:space="preserve">   …</w:t>
-            </w:r>
-          </w:p>
-          <w:p>
-            <w:r>
-              <w:t>}</w:t>
-            </w:r>
-          </w:p>
-          <w:p/>
-          <w:p>
-            <w:r>
-              <w:t>In our project with C language, we implemented in another way; We had a 3</w:t>
-            </w:r>
-            <w:r>
-              <w:rPr>
-                <w:vertAlign w:val="superscript"/>
-              </w:rPr>
-              <w:t>rd</w:t>
-            </w:r>
-            <w:r>
-              <w:t xml:space="preserve"> module responsible for handling all stuff regarding events and subscriptions. </w:t>
-            </w:r>
-            <w:r>
-              <w:t>It included a</w:t>
-            </w:r>
-            <w:r>
-              <w:t>n enum</w:t>
-            </w:r>
-            <w:r>
-              <w:t xml:space="preserve"> of all events and</w:t>
-            </w:r>
-            <w:r>
-              <w:t xml:space="preserve"> a list of callback functions from subscribers</w:t>
-            </w:r>
-            <w:r>
-              <w:t>, Register functions that subscriber needed to link their callbacks to events, and finally ReportEvent functions that the publishers used to trigger the events. When an event was triggered, this coordinator module was responsible for calling the callback functions of associated subscribers.</w:t>
-            </w:r>
-            <w:bookmarkStart w:id="0" w:name="_GoBack"/>
-            <w:bookmarkEnd w:id="0"/>
+          <w:p>
+            <w:r>
+              <w:t>Strategy (for a hobby project), Singleton, FSM (if state machine is counted as a design pattern. Using an FSM platform class including events, entry routine and exit routines) and Publisher-Subscriber.</w:t>
+            </w:r>
+          </w:p>
+          <w:p>
             <w:r>
               <w:t xml:space="preserve"> </w:t>
             </w:r>
@@ -650,6 +622,259 @@
             <w:tcW w:w="10682" w:type="dxa"/>
           </w:tcPr>
           <w:p/>
+          <w:p>
+            <w:r>
+              <w:t>Observer / publisher-Subscriber:</w:t>
+            </w:r>
+          </w:p>
+          <w:p>
+            <w:r>
+              <w:t xml:space="preserve">In this design pattern, any publisher may report (i.e. publish) events and then those subscribers (observers) that have subscribed to the published event will be notified and may execute a </w:t>
+            </w:r>
+            <w:proofErr w:type="spellStart"/>
+            <w:r>
+              <w:t>callback</w:t>
+            </w:r>
+            <w:proofErr w:type="spellEnd"/>
+            <w:r>
+              <w:t xml:space="preserve"> to react.</w:t>
+            </w:r>
+          </w:p>
+          <w:p>
+            <w:r>
+              <w:t>The main idea here is that publishers and subscribers don’t need to know each other (apart from a simple interface) and this helps reach better abstraction. It doesn’t matter how many observers have subscribed to a particular event. And even we can add or remove some observers in runtime. Because of independence between publishers and subscribers, each one can be reused independently.</w:t>
+            </w:r>
+          </w:p>
+          <w:p/>
+          <w:p>
+            <w:r>
+              <w:t>Simple example in pseudo-code:</w:t>
+            </w:r>
+          </w:p>
+          <w:p/>
+          <w:p>
+            <w:r>
+              <w:t>In the publisher side:</w:t>
+            </w:r>
+          </w:p>
+          <w:p>
+            <w:r>
+              <w:t xml:space="preserve">Class Publisher </w:t>
+            </w:r>
+          </w:p>
+          <w:p>
+            <w:r>
+              <w:t>{</w:t>
+            </w:r>
+          </w:p>
+          <w:p>
+            <w:r>
+              <w:t xml:space="preserve">      List&lt; Subscriber*&gt;  </w:t>
+            </w:r>
+            <w:proofErr w:type="spellStart"/>
+            <w:r>
+              <w:t>subscriber_list</w:t>
+            </w:r>
+            <w:proofErr w:type="spellEnd"/>
+            <w:r>
+              <w:t>;</w:t>
+            </w:r>
+          </w:p>
+          <w:p>
+            <w:r>
+              <w:t xml:space="preserve">   Public:</w:t>
+            </w:r>
+          </w:p>
+          <w:p>
+            <w:r>
+              <w:t xml:space="preserve">      Virtual void Register(Subscriber*);     //adds the subscriber to the list of subscribers</w:t>
+            </w:r>
+          </w:p>
+          <w:p>
+            <w:r>
+              <w:t xml:space="preserve">      Virtual void </w:t>
+            </w:r>
+            <w:proofErr w:type="spellStart"/>
+            <w:r>
+              <w:t>UnRegister</w:t>
+            </w:r>
+            <w:proofErr w:type="spellEnd"/>
+            <w:r>
+              <w:t>(Subscriber*);   //removes the argument from the above list</w:t>
+            </w:r>
+          </w:p>
+          <w:p>
+            <w:r>
+              <w:t xml:space="preserve">      Virtual void </w:t>
+            </w:r>
+            <w:proofErr w:type="gramStart"/>
+            <w:r>
+              <w:t>Update(</w:t>
+            </w:r>
+            <w:proofErr w:type="gramEnd"/>
+            <w:r>
+              <w:t xml:space="preserve">);   //calls the update function of all subscribers. </w:t>
+            </w:r>
+          </w:p>
+          <w:p>
+            <w:r>
+              <w:t xml:space="preserve">            //If we have more than one event, the above functions should have another argument to determine the intended event </w:t>
+            </w:r>
+          </w:p>
+          <w:p>
+            <w:r>
+              <w:t xml:space="preserve">   …</w:t>
+            </w:r>
+          </w:p>
+          <w:p>
+            <w:r>
+              <w:t>}</w:t>
+            </w:r>
+          </w:p>
+          <w:p>
+            <w:r>
+              <w:t>//Now any publisher inherits from the above class:</w:t>
+            </w:r>
+          </w:p>
+          <w:p>
+            <w:r>
+              <w:t>Class PublisherModule1 : public Publisher</w:t>
+            </w:r>
+          </w:p>
+          <w:p>
+            <w:r>
+              <w:t>{</w:t>
+            </w:r>
+          </w:p>
+          <w:p>
+            <w:r>
+              <w:t xml:space="preserve">    ….</w:t>
+            </w:r>
+          </w:p>
+          <w:p>
+            <w:r>
+              <w:t>}</w:t>
+            </w:r>
+          </w:p>
+          <w:p/>
+          <w:p>
+            <w:r>
+              <w:t>In the subscriber side:</w:t>
+            </w:r>
+          </w:p>
+          <w:p>
+            <w:r>
+              <w:t>Class Subscriber</w:t>
+            </w:r>
+          </w:p>
+          <w:p>
+            <w:r>
+              <w:t>{</w:t>
+            </w:r>
+          </w:p>
+          <w:p>
+            <w:r>
+              <w:t xml:space="preserve">   Public:</w:t>
+            </w:r>
+          </w:p>
+          <w:p>
+            <w:r>
+              <w:t xml:space="preserve">      Virtual void </w:t>
+            </w:r>
+            <w:proofErr w:type="gramStart"/>
+            <w:r>
+              <w:t>Update(</w:t>
+            </w:r>
+            <w:proofErr w:type="gramEnd"/>
+            <w:r>
+              <w:t>Publisher*);    //reaction to the event. Having the publisher as an argument is needed only if more than one publisher can send the event to this subscriber (in order to distinguish between them)</w:t>
+            </w:r>
+          </w:p>
+          <w:p>
+            <w:r>
+              <w:t xml:space="preserve">   …</w:t>
+            </w:r>
+          </w:p>
+          <w:p>
+            <w:r>
+              <w:t>}</w:t>
+            </w:r>
+          </w:p>
+          <w:p>
+            <w:r>
+              <w:t>Class SubscriberModule1: public Subscriber</w:t>
+            </w:r>
+          </w:p>
+          <w:p>
+            <w:r>
+              <w:t>{</w:t>
+            </w:r>
+          </w:p>
+          <w:p>
+            <w:r>
+              <w:t xml:space="preserve">   …</w:t>
+            </w:r>
+          </w:p>
+          <w:p>
+            <w:r>
+              <w:t>}</w:t>
+            </w:r>
+          </w:p>
+          <w:p/>
+          <w:p>
+            <w:r>
+              <w:t>In our project with C language, we implemented in another way; We had a 3</w:t>
+            </w:r>
+            <w:r>
+              <w:rPr>
+                <w:vertAlign w:val="superscript"/>
+              </w:rPr>
+              <w:t>rd</w:t>
+            </w:r>
+            <w:r>
+              <w:t xml:space="preserve"> module responsible for handling all stuff regarding events and subscriptions. It included an </w:t>
+            </w:r>
+            <w:proofErr w:type="spellStart"/>
+            <w:r>
+              <w:t>enum</w:t>
+            </w:r>
+            <w:proofErr w:type="spellEnd"/>
+            <w:r>
+              <w:t xml:space="preserve"> of all events and a list of </w:t>
+            </w:r>
+            <w:proofErr w:type="spellStart"/>
+            <w:r>
+              <w:t>callback</w:t>
+            </w:r>
+            <w:proofErr w:type="spellEnd"/>
+            <w:r>
+              <w:t xml:space="preserve"> functions from subscribers, Register functions that subscriber needed to link their </w:t>
+            </w:r>
+            <w:proofErr w:type="spellStart"/>
+            <w:r>
+              <w:t>callbacks</w:t>
+            </w:r>
+            <w:proofErr w:type="spellEnd"/>
+            <w:r>
+              <w:t xml:space="preserve"> to events, and finally </w:t>
+            </w:r>
+            <w:proofErr w:type="spellStart"/>
+            <w:r>
+              <w:t>ReportEvent</w:t>
+            </w:r>
+            <w:proofErr w:type="spellEnd"/>
+            <w:r>
+              <w:t xml:space="preserve"> functions that the publishers used to trigger the events. When an event was triggered, this coordinator module was responsible for calling the </w:t>
+            </w:r>
+            <w:proofErr w:type="spellStart"/>
+            <w:r>
+              <w:t>callback</w:t>
+            </w:r>
+            <w:proofErr w:type="spellEnd"/>
+            <w:r>
+              <w:t xml:space="preserve"> functions of associated subscribers.</w:t>
+            </w:r>
+          </w:p>
         </w:tc>
       </w:tr>
     </w:tbl>
@@ -668,7 +893,21 @@
         <w:rPr>
           <w:sz w:val="22"/>
         </w:rPr>
-        <w:t xml:space="preserve">Imagine you are working in the team responsible for rendering charts on Navico’s products. A chart represents an area on a map (similar to Google maps). For the purpose of this </w:t>
+        <w:t xml:space="preserve">Imagine you are working in the team responsible for rendering charts on </w:t>
+      </w:r>
+      <w:proofErr w:type="spellStart"/>
+      <w:r>
+        <w:rPr>
+          <w:sz w:val="22"/>
+        </w:rPr>
+        <w:t>Navico’s</w:t>
+      </w:r>
+      <w:proofErr w:type="spellEnd"/>
+      <w:r>
+        <w:rPr>
+          <w:sz w:val="22"/>
+        </w:rPr>
+        <w:t xml:space="preserve"> products. A chart represents an area on a map (similar to Google maps). For the purpose of this </w:t>
       </w:r>
       <w:r>
         <w:rPr>
@@ -708,6 +947,7 @@
         <w:rPr>
           <w:sz w:val="22"/>
         </w:rPr>
+        <w:lastRenderedPageBreak/>
         <w:br w:type="textWrapping" w:clear="all"/>
       </w:r>
       <w:r>
@@ -731,10 +971,10 @@
             <v:path o:extrusionok="f" gradientshapeok="t" o:connecttype="rect"/>
             <o:lock v:ext="edit" aspectratio="t"/>
           </v:shapetype>
-          <v:shape id="_x0000_i1025" type="#_x0000_t75" style="width:258pt;height:158.25pt" o:ole="">
+          <v:shape id="_x0000_i1025" type="#_x0000_t75" style="width:257.95pt;height:158.4pt" o:ole="">
             <v:imagedata r:id="rId6" o:title=""/>
           </v:shape>
-          <o:OLEObject Type="Embed" ProgID="Visio.Drawing.15" ShapeID="_x0000_i1025" DrawAspect="Content" ObjectID="_1596984168" r:id="rId7"/>
+          <o:OLEObject Type="Embed" ProgID="Visio.Drawing.15" ShapeID="_x0000_i1025" DrawAspect="Content" ObjectID="_1597004617" r:id="rId7"/>
         </w:object>
       </w:r>
     </w:p>
@@ -785,7 +1025,21 @@
         <w:rPr>
           <w:sz w:val="22"/>
         </w:rPr>
-        <w:t>specified by its top left coordinate (x1,y1) and its bottom right coordinate (x2,y2)</w:t>
+        <w:t>specified by its top left coordinate (x1</w:t>
+      </w:r>
+      <w:proofErr w:type="gramStart"/>
+      <w:r>
+        <w:rPr>
+          <w:sz w:val="22"/>
+        </w:rPr>
+        <w:t>,y1</w:t>
+      </w:r>
+      <w:proofErr w:type="gramEnd"/>
+      <w:r>
+        <w:rPr>
+          <w:sz w:val="22"/>
+        </w:rPr>
+        <w:t>) and its bottom right coordinate (x2,y2)</w:t>
       </w:r>
       <w:r>
         <w:rPr>
@@ -921,12 +1175,30 @@
         </w:rPr>
         <w:t xml:space="preserve">Implement a method </w:t>
       </w:r>
+      <w:proofErr w:type="spellStart"/>
+      <w:proofErr w:type="gramStart"/>
       <w:r>
         <w:rPr>
           <w:b/>
           <w:sz w:val="22"/>
         </w:rPr>
-        <w:t>DoChartsOverlap()</w:t>
+        <w:t>DoChartsOverlap</w:t>
+      </w:r>
+      <w:proofErr w:type="spellEnd"/>
+      <w:r>
+        <w:rPr>
+          <w:b/>
+          <w:sz w:val="22"/>
+        </w:rPr>
+        <w:t>(</w:t>
+      </w:r>
+      <w:proofErr w:type="gramEnd"/>
+      <w:r>
+        <w:rPr>
+          <w:b/>
+          <w:sz w:val="22"/>
+        </w:rPr>
+        <w:t>)</w:t>
       </w:r>
       <w:r>
         <w:rPr>
@@ -965,12 +1237,37 @@
         </w:rPr>
         <w:t xml:space="preserve">Implement a method </w:t>
       </w:r>
+      <w:proofErr w:type="spellStart"/>
       <w:r>
         <w:rPr>
           <w:b/>
           <w:sz w:val="22"/>
         </w:rPr>
-        <w:t>GetColour(X,Y)</w:t>
+        <w:t>GetColour</w:t>
+      </w:r>
+      <w:proofErr w:type="spellEnd"/>
+      <w:r>
+        <w:rPr>
+          <w:b/>
+          <w:sz w:val="22"/>
+        </w:rPr>
+        <w:t>(X</w:t>
+      </w:r>
+      <w:proofErr w:type="gramStart"/>
+      <w:r>
+        <w:rPr>
+          <w:b/>
+          <w:sz w:val="22"/>
+        </w:rPr>
+        <w:t>,Y</w:t>
+      </w:r>
+      <w:proofErr w:type="gramEnd"/>
+      <w:r>
+        <w:rPr>
+          <w:b/>
+          <w:sz w:val="22"/>
+        </w:rPr>
+        <w:t>)</w:t>
       </w:r>
       <w:r>
         <w:rPr>
@@ -1003,7 +1300,6 @@
         <w:rPr>
           <w:sz w:val="22"/>
         </w:rPr>
-        <w:lastRenderedPageBreak/>
         <w:t>You may assume the X and Y axis starts at 0 and has a maximum value</w:t>
       </w:r>
       <w:r>
@@ -1035,7 +1331,1166 @@
           <w:tcPr>
             <w:tcW w:w="10682" w:type="dxa"/>
           </w:tcPr>
+          <w:p>
+            <w:r>
+              <w:t xml:space="preserve">#define </w:t>
+            </w:r>
+            <w:proofErr w:type="spellStart"/>
+            <w:r>
+              <w:t>maxP</w:t>
+            </w:r>
+            <w:proofErr w:type="spellEnd"/>
+            <w:r>
+              <w:t xml:space="preserve"> 100</w:t>
+            </w:r>
+          </w:p>
+          <w:p>
+            <w:r>
+              <w:t xml:space="preserve">#define </w:t>
+            </w:r>
+            <w:proofErr w:type="spellStart"/>
+            <w:r>
+              <w:t>maxRGB</w:t>
+            </w:r>
+            <w:proofErr w:type="spellEnd"/>
+            <w:r>
+              <w:t xml:space="preserve"> 255</w:t>
+            </w:r>
+          </w:p>
+          <w:p>
+            <w:proofErr w:type="spellStart"/>
+            <w:r>
+              <w:t>struct</w:t>
+            </w:r>
+            <w:proofErr w:type="spellEnd"/>
+            <w:r>
+              <w:t xml:space="preserve"> point</w:t>
+            </w:r>
+          </w:p>
+          <w:p>
+            <w:r>
+              <w:t>{</w:t>
+            </w:r>
+          </w:p>
+          <w:p>
+            <w:r>
+              <w:t xml:space="preserve">    </w:t>
+            </w:r>
+            <w:proofErr w:type="spellStart"/>
+            <w:r>
+              <w:t>uint</w:t>
+            </w:r>
+            <w:proofErr w:type="spellEnd"/>
+            <w:r>
+              <w:t xml:space="preserve"> </w:t>
+            </w:r>
+            <w:proofErr w:type="spellStart"/>
+            <w:r>
+              <w:t>x,y</w:t>
+            </w:r>
+            <w:proofErr w:type="spellEnd"/>
+            <w:r>
+              <w:t>;</w:t>
+            </w:r>
+          </w:p>
+          <w:p>
+            <w:r>
+              <w:t>};</w:t>
+            </w:r>
+          </w:p>
           <w:p/>
+          <w:p>
+            <w:proofErr w:type="spellStart"/>
+            <w:r>
+              <w:t>struct</w:t>
+            </w:r>
+            <w:proofErr w:type="spellEnd"/>
+            <w:r>
+              <w:t xml:space="preserve"> </w:t>
+            </w:r>
+            <w:proofErr w:type="spellStart"/>
+            <w:r>
+              <w:t>color</w:t>
+            </w:r>
+            <w:proofErr w:type="spellEnd"/>
+          </w:p>
+          <w:p>
+            <w:r>
+              <w:t>{</w:t>
+            </w:r>
+          </w:p>
+          <w:p>
+            <w:r>
+              <w:t xml:space="preserve">    </w:t>
+            </w:r>
+            <w:proofErr w:type="spellStart"/>
+            <w:r>
+              <w:t>uint</w:t>
+            </w:r>
+            <w:proofErr w:type="spellEnd"/>
+            <w:r>
+              <w:t xml:space="preserve"> R,G,B;</w:t>
+            </w:r>
+          </w:p>
+          <w:p>
+            <w:r>
+              <w:t>};</w:t>
+            </w:r>
+          </w:p>
+          <w:p/>
+          <w:p>
+            <w:r>
+              <w:t>class Chart</w:t>
+            </w:r>
+          </w:p>
+          <w:p>
+            <w:r>
+              <w:t>{</w:t>
+            </w:r>
+          </w:p>
+          <w:p>
+            <w:r>
+              <w:t xml:space="preserve">    public:</w:t>
+            </w:r>
+          </w:p>
+          <w:p>
+            <w:r>
+              <w:t xml:space="preserve">        </w:t>
+            </w:r>
+            <w:proofErr w:type="spellStart"/>
+            <w:r>
+              <w:t>color</w:t>
+            </w:r>
+            <w:proofErr w:type="spellEnd"/>
+            <w:r>
+              <w:t xml:space="preserve"> </w:t>
+            </w:r>
+            <w:proofErr w:type="spellStart"/>
+            <w:r>
+              <w:t>rgb</w:t>
+            </w:r>
+            <w:proofErr w:type="spellEnd"/>
+            <w:r>
+              <w:t>;</w:t>
+            </w:r>
+          </w:p>
+          <w:p>
+            <w:r>
+              <w:t xml:space="preserve">        point p1, p2;    </w:t>
+            </w:r>
+          </w:p>
+          <w:p>
+            <w:r>
+              <w:t xml:space="preserve">        Chart(point _p1, point _p2, </w:t>
+            </w:r>
+            <w:proofErr w:type="spellStart"/>
+            <w:r>
+              <w:t>color</w:t>
+            </w:r>
+            <w:proofErr w:type="spellEnd"/>
+            <w:r>
+              <w:t xml:space="preserve"> _</w:t>
+            </w:r>
+            <w:proofErr w:type="spellStart"/>
+            <w:r>
+              <w:t>rgb</w:t>
+            </w:r>
+            <w:proofErr w:type="spellEnd"/>
+            <w:r>
+              <w:t>)</w:t>
+            </w:r>
+          </w:p>
+          <w:p>
+            <w:r>
+              <w:t xml:space="preserve">        {</w:t>
+            </w:r>
+          </w:p>
+          <w:p>
+            <w:r>
+              <w:t xml:space="preserve">            </w:t>
+            </w:r>
+            <w:r>
+              <w:t>assert(_p1.y&lt;=</w:t>
+            </w:r>
+            <w:proofErr w:type="spellStart"/>
+            <w:r>
+              <w:t>maxP</w:t>
+            </w:r>
+            <w:proofErr w:type="spellEnd"/>
+            <w:r>
+              <w:t xml:space="preserve"> &amp;&amp; _p2.y&lt;=</w:t>
+            </w:r>
+            <w:proofErr w:type="spellStart"/>
+            <w:r>
+              <w:t>maxP</w:t>
+            </w:r>
+            <w:proofErr w:type="spellEnd"/>
+            <w:r>
+              <w:t xml:space="preserve"> &amp;&amp; _</w:t>
+            </w:r>
+            <w:proofErr w:type="spellStart"/>
+            <w:r>
+              <w:t>rgb.R</w:t>
+            </w:r>
+            <w:proofErr w:type="spellEnd"/>
+            <w:r>
+              <w:t>&lt;=</w:t>
+            </w:r>
+            <w:proofErr w:type="spellStart"/>
+            <w:r>
+              <w:t>maxRGB</w:t>
+            </w:r>
+            <w:proofErr w:type="spellEnd"/>
+            <w:r>
+              <w:t xml:space="preserve"> &amp;&amp; _</w:t>
+            </w:r>
+            <w:proofErr w:type="spellStart"/>
+            <w:r>
+              <w:t>rgb.G</w:t>
+            </w:r>
+            <w:proofErr w:type="spellEnd"/>
+            <w:r>
+              <w:t>&lt;=</w:t>
+            </w:r>
+            <w:proofErr w:type="spellStart"/>
+            <w:r>
+              <w:t>maxRGB</w:t>
+            </w:r>
+            <w:proofErr w:type="spellEnd"/>
+            <w:r>
+              <w:t xml:space="preserve"> &amp;&amp; _</w:t>
+            </w:r>
+            <w:proofErr w:type="spellStart"/>
+            <w:r>
+              <w:t>rgb.B</w:t>
+            </w:r>
+            <w:proofErr w:type="spellEnd"/>
+            <w:r>
+              <w:t>&lt;=</w:t>
+            </w:r>
+            <w:proofErr w:type="spellStart"/>
+            <w:r>
+              <w:t>maxRGB</w:t>
+            </w:r>
+            <w:proofErr w:type="spellEnd"/>
+            <w:r>
+              <w:t>);</w:t>
+            </w:r>
+          </w:p>
+          <w:p>
+            <w:r>
+              <w:t xml:space="preserve">            </w:t>
+            </w:r>
+            <w:r>
+              <w:t>assert(_p1.x&lt;_p2.x &amp;&amp; _p1.y&lt;_p2.y);</w:t>
+            </w:r>
+          </w:p>
+          <w:p>
+            <w:r>
+              <w:t xml:space="preserve">            p1=_p1;</w:t>
+            </w:r>
+          </w:p>
+          <w:p>
+            <w:r>
+              <w:t xml:space="preserve">            p2=_p2;</w:t>
+            </w:r>
+          </w:p>
+          <w:p>
+            <w:r>
+              <w:t xml:space="preserve">            </w:t>
+            </w:r>
+            <w:proofErr w:type="spellStart"/>
+            <w:r>
+              <w:t>rgb</w:t>
+            </w:r>
+            <w:proofErr w:type="spellEnd"/>
+            <w:r>
+              <w:t>=_</w:t>
+            </w:r>
+            <w:proofErr w:type="spellStart"/>
+            <w:r>
+              <w:t>rgb</w:t>
+            </w:r>
+            <w:proofErr w:type="spellEnd"/>
+            <w:r>
+              <w:t>;</w:t>
+            </w:r>
+          </w:p>
+          <w:p>
+            <w:r>
+              <w:t xml:space="preserve">        }</w:t>
+            </w:r>
+          </w:p>
+          <w:p>
+            <w:r>
+              <w:t xml:space="preserve">        bool </w:t>
+            </w:r>
+            <w:proofErr w:type="spellStart"/>
+            <w:r>
+              <w:t>IsPointIn</w:t>
+            </w:r>
+            <w:proofErr w:type="spellEnd"/>
+            <w:r>
+              <w:t>(point p)</w:t>
+            </w:r>
+          </w:p>
+          <w:p>
+            <w:r>
+              <w:lastRenderedPageBreak/>
+              <w:t xml:space="preserve">        {   //returns true if the point falls in the chart</w:t>
+            </w:r>
+          </w:p>
+          <w:p>
+            <w:r>
+              <w:t xml:space="preserve">            return </w:t>
+            </w:r>
+            <w:proofErr w:type="spellStart"/>
+            <w:r>
+              <w:t>p.x</w:t>
+            </w:r>
+            <w:proofErr w:type="spellEnd"/>
+            <w:r>
+              <w:t xml:space="preserve">&gt;p1.x &amp;&amp; </w:t>
+            </w:r>
+            <w:proofErr w:type="spellStart"/>
+            <w:r>
+              <w:t>p.x</w:t>
+            </w:r>
+            <w:proofErr w:type="spellEnd"/>
+            <w:r>
+              <w:t xml:space="preserve">&lt;p2.x &amp;&amp; </w:t>
+            </w:r>
+            <w:proofErr w:type="spellStart"/>
+            <w:r>
+              <w:t>p.y</w:t>
+            </w:r>
+            <w:proofErr w:type="spellEnd"/>
+            <w:r>
+              <w:t xml:space="preserve">&gt;p1.y &amp;&amp; </w:t>
+            </w:r>
+            <w:proofErr w:type="spellStart"/>
+            <w:r>
+              <w:t>p.y</w:t>
+            </w:r>
+            <w:proofErr w:type="spellEnd"/>
+            <w:r>
+              <w:t>&lt;p2.y;</w:t>
+            </w:r>
+          </w:p>
+          <w:p>
+            <w:r>
+              <w:t xml:space="preserve">        }</w:t>
+            </w:r>
+          </w:p>
+          <w:p>
+            <w:r>
+              <w:t xml:space="preserve">        point </w:t>
+            </w:r>
+            <w:proofErr w:type="spellStart"/>
+            <w:r>
+              <w:t>GetTopRight</w:t>
+            </w:r>
+            <w:proofErr w:type="spellEnd"/>
+            <w:r>
+              <w:t>()</w:t>
+            </w:r>
+          </w:p>
+          <w:p>
+            <w:r>
+              <w:t xml:space="preserve">        {   //returns the 3rd corner; the top right corner</w:t>
+            </w:r>
+          </w:p>
+          <w:p>
+            <w:r>
+              <w:t xml:space="preserve">            point p={p2.x, p1.y};</w:t>
+            </w:r>
+          </w:p>
+          <w:p>
+            <w:r>
+              <w:t xml:space="preserve">            return p;</w:t>
+            </w:r>
+          </w:p>
+          <w:p>
+            <w:r>
+              <w:t xml:space="preserve">        }</w:t>
+            </w:r>
+          </w:p>
+          <w:p>
+            <w:r>
+              <w:t xml:space="preserve">        point </w:t>
+            </w:r>
+            <w:proofErr w:type="spellStart"/>
+            <w:r>
+              <w:t>GetBottomLeft</w:t>
+            </w:r>
+            <w:proofErr w:type="spellEnd"/>
+            <w:r>
+              <w:t>()</w:t>
+            </w:r>
+          </w:p>
+          <w:p>
+            <w:r>
+              <w:t xml:space="preserve">        {   //returns the 4th corner; the bottom left corner</w:t>
+            </w:r>
+          </w:p>
+          <w:p>
+            <w:r>
+              <w:t xml:space="preserve">            point p={p1.x, p2.y};</w:t>
+            </w:r>
+          </w:p>
+          <w:p>
+            <w:r>
+              <w:t xml:space="preserve">            return p;</w:t>
+            </w:r>
+          </w:p>
+          <w:p>
+            <w:r>
+              <w:t xml:space="preserve">        }</w:t>
+            </w:r>
+          </w:p>
+          <w:p>
+            <w:r>
+              <w:t>};</w:t>
+            </w:r>
+          </w:p>
+          <w:p>
+            <w:r>
+              <w:t>class view</w:t>
+            </w:r>
+          </w:p>
+          <w:p>
+            <w:r>
+              <w:t>{</w:t>
+            </w:r>
+          </w:p>
+          <w:p>
+            <w:r>
+              <w:t xml:space="preserve">    private:</w:t>
+            </w:r>
+          </w:p>
+          <w:p>
+            <w:r>
+              <w:t xml:space="preserve">        Chart* </w:t>
+            </w:r>
+            <w:proofErr w:type="spellStart"/>
+            <w:r>
+              <w:t>pCharts</w:t>
+            </w:r>
+            <w:proofErr w:type="spellEnd"/>
+            <w:r>
+              <w:t>[2]={NULL,NULL};</w:t>
+            </w:r>
+          </w:p>
+          <w:p>
+            <w:r>
+              <w:t xml:space="preserve">        </w:t>
+            </w:r>
+            <w:proofErr w:type="spellStart"/>
+            <w:r>
+              <w:t>uint</w:t>
+            </w:r>
+            <w:proofErr w:type="spellEnd"/>
+            <w:r>
+              <w:t xml:space="preserve"> </w:t>
+            </w:r>
+            <w:proofErr w:type="spellStart"/>
+            <w:r>
+              <w:t>NumCharts</w:t>
+            </w:r>
+            <w:proofErr w:type="spellEnd"/>
+            <w:r>
+              <w:t>=0;</w:t>
+            </w:r>
+          </w:p>
+          <w:p>
+            <w:r>
+              <w:t xml:space="preserve">    public:</w:t>
+            </w:r>
+          </w:p>
+          <w:p>
+            <w:r>
+              <w:t xml:space="preserve">        bool </w:t>
+            </w:r>
+            <w:proofErr w:type="spellStart"/>
+            <w:r>
+              <w:t>AddChart</w:t>
+            </w:r>
+            <w:proofErr w:type="spellEnd"/>
+            <w:r>
+              <w:t xml:space="preserve">(Chart* </w:t>
+            </w:r>
+            <w:proofErr w:type="spellStart"/>
+            <w:r>
+              <w:t>pCh</w:t>
+            </w:r>
+            <w:proofErr w:type="spellEnd"/>
+            <w:r>
+              <w:t>)</w:t>
+            </w:r>
+          </w:p>
+          <w:p>
+            <w:r>
+              <w:t xml:space="preserve">        {   //returns true if we have room to accept a new chart</w:t>
+            </w:r>
+          </w:p>
+          <w:p>
+            <w:r>
+              <w:t xml:space="preserve">            if(</w:t>
+            </w:r>
+            <w:proofErr w:type="spellStart"/>
+            <w:r>
+              <w:t>NumCharts</w:t>
+            </w:r>
+            <w:proofErr w:type="spellEnd"/>
+            <w:r>
+              <w:t>&gt;=2)</w:t>
+            </w:r>
+          </w:p>
+          <w:p>
+            <w:r>
+              <w:t xml:space="preserve">                return false;</w:t>
+            </w:r>
+          </w:p>
+          <w:p>
+            <w:r>
+              <w:t xml:space="preserve">            else</w:t>
+            </w:r>
+          </w:p>
+          <w:p>
+            <w:r>
+              <w:t xml:space="preserve">            {</w:t>
+            </w:r>
+          </w:p>
+          <w:p>
+            <w:r>
+              <w:t xml:space="preserve">                </w:t>
+            </w:r>
+            <w:proofErr w:type="spellStart"/>
+            <w:r>
+              <w:t>pCharts</w:t>
+            </w:r>
+            <w:proofErr w:type="spellEnd"/>
+            <w:r>
+              <w:t>[</w:t>
+            </w:r>
+            <w:proofErr w:type="spellStart"/>
+            <w:r>
+              <w:t>NumCharts</w:t>
+            </w:r>
+            <w:proofErr w:type="spellEnd"/>
+            <w:r>
+              <w:t xml:space="preserve">++] = </w:t>
+            </w:r>
+            <w:proofErr w:type="spellStart"/>
+            <w:r>
+              <w:t>pCh</w:t>
+            </w:r>
+            <w:proofErr w:type="spellEnd"/>
+            <w:r>
+              <w:t>;</w:t>
+            </w:r>
+          </w:p>
+          <w:p>
+            <w:r>
+              <w:t xml:space="preserve">                return true;</w:t>
+            </w:r>
+          </w:p>
+          <w:p>
+            <w:r>
+              <w:t xml:space="preserve">            }</w:t>
+            </w:r>
+          </w:p>
+          <w:p>
+            <w:r>
+              <w:t xml:space="preserve">        }</w:t>
+            </w:r>
+          </w:p>
+          <w:p>
+            <w:r>
+              <w:t xml:space="preserve">        bool </w:t>
+            </w:r>
+            <w:proofErr w:type="spellStart"/>
+            <w:r>
+              <w:t>DoChartsOverlap</w:t>
+            </w:r>
+            <w:proofErr w:type="spellEnd"/>
+            <w:r>
+              <w:t>()</w:t>
+            </w:r>
+          </w:p>
+          <w:p>
+            <w:r>
+              <w:t xml:space="preserve">        {</w:t>
+            </w:r>
+          </w:p>
+          <w:p>
+            <w:r>
+              <w:t xml:space="preserve">            if(</w:t>
+            </w:r>
+            <w:proofErr w:type="spellStart"/>
+            <w:r>
+              <w:t>NumCharts</w:t>
+            </w:r>
+            <w:proofErr w:type="spellEnd"/>
+            <w:r>
+              <w:t>!=2)</w:t>
+            </w:r>
+          </w:p>
+          <w:p>
+            <w:r>
+              <w:t xml:space="preserve">                return false;</w:t>
+            </w:r>
+          </w:p>
+          <w:p>
+            <w:r>
+              <w:t xml:space="preserve">            else if( </w:t>
+            </w:r>
+            <w:proofErr w:type="spellStart"/>
+            <w:r>
+              <w:t>pCharts</w:t>
+            </w:r>
+            <w:proofErr w:type="spellEnd"/>
+            <w:r>
+              <w:t>[0]-&gt;</w:t>
+            </w:r>
+            <w:proofErr w:type="spellStart"/>
+            <w:r>
+              <w:t>IsPointIn</w:t>
+            </w:r>
+            <w:proofErr w:type="spellEnd"/>
+            <w:r>
+              <w:t>(</w:t>
+            </w:r>
+            <w:proofErr w:type="spellStart"/>
+            <w:r>
+              <w:t>pCharts</w:t>
+            </w:r>
+            <w:proofErr w:type="spellEnd"/>
+            <w:r>
+              <w:t xml:space="preserve">[1]-&gt;p1) || </w:t>
+            </w:r>
+            <w:proofErr w:type="spellStart"/>
+            <w:r>
+              <w:t>pCharts</w:t>
+            </w:r>
+            <w:proofErr w:type="spellEnd"/>
+            <w:r>
+              <w:t>[0]-&gt;</w:t>
+            </w:r>
+            <w:proofErr w:type="spellStart"/>
+            <w:r>
+              <w:t>IsPointIn</w:t>
+            </w:r>
+            <w:proofErr w:type="spellEnd"/>
+            <w:r>
+              <w:t>(</w:t>
+            </w:r>
+            <w:proofErr w:type="spellStart"/>
+            <w:r>
+              <w:t>pCharts</w:t>
+            </w:r>
+            <w:proofErr w:type="spellEnd"/>
+            <w:r>
+              <w:t>[1]-&gt;p2) || \</w:t>
+            </w:r>
+          </w:p>
+          <w:p>
+            <w:r>
+              <w:t xml:space="preserve">                 </w:t>
+            </w:r>
+            <w:proofErr w:type="spellStart"/>
+            <w:r>
+              <w:t>pCharts</w:t>
+            </w:r>
+            <w:proofErr w:type="spellEnd"/>
+            <w:r>
+              <w:t>[0]-&gt;</w:t>
+            </w:r>
+            <w:proofErr w:type="spellStart"/>
+            <w:r>
+              <w:t>IsPointIn</w:t>
+            </w:r>
+            <w:proofErr w:type="spellEnd"/>
+            <w:r>
+              <w:t>(</w:t>
+            </w:r>
+            <w:proofErr w:type="spellStart"/>
+            <w:r>
+              <w:t>pCharts</w:t>
+            </w:r>
+            <w:proofErr w:type="spellEnd"/>
+            <w:r>
+              <w:t>[1]-&gt;</w:t>
+            </w:r>
+            <w:proofErr w:type="spellStart"/>
+            <w:r>
+              <w:t>GetTopRight</w:t>
+            </w:r>
+            <w:proofErr w:type="spellEnd"/>
+            <w:r>
+              <w:t xml:space="preserve">()) || </w:t>
+            </w:r>
+            <w:proofErr w:type="spellStart"/>
+            <w:r>
+              <w:t>pCharts</w:t>
+            </w:r>
+            <w:proofErr w:type="spellEnd"/>
+            <w:r>
+              <w:t>[0]-&gt;</w:t>
+            </w:r>
+            <w:proofErr w:type="spellStart"/>
+            <w:r>
+              <w:t>IsPointIn</w:t>
+            </w:r>
+            <w:proofErr w:type="spellEnd"/>
+            <w:r>
+              <w:t>(</w:t>
+            </w:r>
+            <w:proofErr w:type="spellStart"/>
+            <w:r>
+              <w:t>pCharts</w:t>
+            </w:r>
+            <w:proofErr w:type="spellEnd"/>
+            <w:r>
+              <w:t>[1]-&gt;</w:t>
+            </w:r>
+            <w:proofErr w:type="spellStart"/>
+            <w:r>
+              <w:t>GetBottomLeft</w:t>
+            </w:r>
+            <w:proofErr w:type="spellEnd"/>
+            <w:r>
+              <w:t>()) )</w:t>
+            </w:r>
+          </w:p>
+          <w:p>
+            <w:r>
+              <w:t xml:space="preserve">                 return true;   //one of 4 corners of chart1 falls in chart0; so they overlap</w:t>
+            </w:r>
+          </w:p>
+          <w:p>
+            <w:r>
+              <w:t xml:space="preserve">            else if( </w:t>
+            </w:r>
+            <w:proofErr w:type="spellStart"/>
+            <w:r>
+              <w:t>pCharts</w:t>
+            </w:r>
+            <w:proofErr w:type="spellEnd"/>
+            <w:r>
+              <w:t>[1]-&gt;</w:t>
+            </w:r>
+            <w:proofErr w:type="spellStart"/>
+            <w:r>
+              <w:t>IsPointIn</w:t>
+            </w:r>
+            <w:proofErr w:type="spellEnd"/>
+            <w:r>
+              <w:t>(</w:t>
+            </w:r>
+            <w:proofErr w:type="spellStart"/>
+            <w:r>
+              <w:t>pCharts</w:t>
+            </w:r>
+            <w:proofErr w:type="spellEnd"/>
+            <w:r>
+              <w:t xml:space="preserve">[0]-&gt;p1) || </w:t>
+            </w:r>
+            <w:proofErr w:type="spellStart"/>
+            <w:r>
+              <w:t>pCharts</w:t>
+            </w:r>
+            <w:proofErr w:type="spellEnd"/>
+            <w:r>
+              <w:t>[1]-&gt;</w:t>
+            </w:r>
+            <w:proofErr w:type="spellStart"/>
+            <w:r>
+              <w:t>IsPointIn</w:t>
+            </w:r>
+            <w:proofErr w:type="spellEnd"/>
+            <w:r>
+              <w:t>(</w:t>
+            </w:r>
+            <w:proofErr w:type="spellStart"/>
+            <w:r>
+              <w:t>pCharts</w:t>
+            </w:r>
+            <w:proofErr w:type="spellEnd"/>
+            <w:r>
+              <w:t>[0]-&gt;p2) || \</w:t>
+            </w:r>
+          </w:p>
+          <w:p>
+            <w:r>
+              <w:t xml:space="preserve">                 </w:t>
+            </w:r>
+            <w:proofErr w:type="spellStart"/>
+            <w:r>
+              <w:t>pCharts</w:t>
+            </w:r>
+            <w:proofErr w:type="spellEnd"/>
+            <w:r>
+              <w:t>[1]-&gt;</w:t>
+            </w:r>
+            <w:proofErr w:type="spellStart"/>
+            <w:r>
+              <w:t>IsPointIn</w:t>
+            </w:r>
+            <w:proofErr w:type="spellEnd"/>
+            <w:r>
+              <w:t>(</w:t>
+            </w:r>
+            <w:proofErr w:type="spellStart"/>
+            <w:r>
+              <w:t>pCharts</w:t>
+            </w:r>
+            <w:proofErr w:type="spellEnd"/>
+            <w:r>
+              <w:t>[0]-&gt;</w:t>
+            </w:r>
+            <w:proofErr w:type="spellStart"/>
+            <w:r>
+              <w:t>GetTopRight</w:t>
+            </w:r>
+            <w:proofErr w:type="spellEnd"/>
+            <w:r>
+              <w:t xml:space="preserve">()) || </w:t>
+            </w:r>
+            <w:proofErr w:type="spellStart"/>
+            <w:r>
+              <w:t>pCharts</w:t>
+            </w:r>
+            <w:proofErr w:type="spellEnd"/>
+            <w:r>
+              <w:t>[1]-&gt;</w:t>
+            </w:r>
+            <w:proofErr w:type="spellStart"/>
+            <w:r>
+              <w:t>IsPointIn</w:t>
+            </w:r>
+            <w:proofErr w:type="spellEnd"/>
+            <w:r>
+              <w:t>(</w:t>
+            </w:r>
+            <w:proofErr w:type="spellStart"/>
+            <w:r>
+              <w:t>pCharts</w:t>
+            </w:r>
+            <w:proofErr w:type="spellEnd"/>
+            <w:r>
+              <w:t>[0]-&gt;</w:t>
+            </w:r>
+            <w:proofErr w:type="spellStart"/>
+            <w:r>
+              <w:t>GetBottomLeft</w:t>
+            </w:r>
+            <w:proofErr w:type="spellEnd"/>
+            <w:r>
+              <w:t>()) )</w:t>
+            </w:r>
+          </w:p>
+          <w:p>
+            <w:r>
+              <w:t xml:space="preserve">                 return true;   //one of 4 corners of chart0 falls in chart1; so they overlap</w:t>
+            </w:r>
+          </w:p>
+          <w:p>
+            <w:r>
+              <w:t xml:space="preserve">            else</w:t>
+            </w:r>
+          </w:p>
+          <w:p>
+            <w:r>
+              <w:t xml:space="preserve">                </w:t>
+            </w:r>
+            <w:proofErr w:type="gramStart"/>
+            <w:r>
+              <w:t>return</w:t>
+            </w:r>
+            <w:proofErr w:type="gramEnd"/>
+            <w:r>
+              <w:t xml:space="preserve"> false;   //none of corners of charts falls in the other chart. So, they don't overlap</w:t>
+            </w:r>
+          </w:p>
+          <w:p>
+            <w:r>
+              <w:t xml:space="preserve">        }</w:t>
+            </w:r>
+          </w:p>
+          <w:p>
+            <w:r>
+              <w:t xml:space="preserve">        </w:t>
+            </w:r>
+            <w:proofErr w:type="spellStart"/>
+            <w:r>
+              <w:t>color</w:t>
+            </w:r>
+            <w:proofErr w:type="spellEnd"/>
+            <w:r>
+              <w:t xml:space="preserve"> </w:t>
+            </w:r>
+            <w:proofErr w:type="spellStart"/>
+            <w:r>
+              <w:t>GetColor</w:t>
+            </w:r>
+            <w:proofErr w:type="spellEnd"/>
+            <w:r>
+              <w:t>(point p)</w:t>
+            </w:r>
+          </w:p>
+          <w:p>
+            <w:r>
+              <w:t xml:space="preserve">        {</w:t>
+            </w:r>
+          </w:p>
+          <w:p>
+            <w:r>
+              <w:t xml:space="preserve">            </w:t>
+            </w:r>
+            <w:proofErr w:type="spellStart"/>
+            <w:r>
+              <w:t>color</w:t>
+            </w:r>
+            <w:proofErr w:type="spellEnd"/>
+            <w:r>
+              <w:t xml:space="preserve"> white={0,0,0};    //Assumed that in the absence of both charts, the </w:t>
+            </w:r>
+            <w:proofErr w:type="spellStart"/>
+            <w:r>
+              <w:t>color</w:t>
+            </w:r>
+            <w:proofErr w:type="spellEnd"/>
+            <w:r>
+              <w:t xml:space="preserve"> is white</w:t>
+            </w:r>
+          </w:p>
+          <w:p>
+            <w:r>
+              <w:t xml:space="preserve">            </w:t>
+            </w:r>
+            <w:proofErr w:type="spellStart"/>
+            <w:r>
+              <w:t>color</w:t>
+            </w:r>
+            <w:proofErr w:type="spellEnd"/>
+            <w:r>
+              <w:t xml:space="preserve"> average = {(</w:t>
+            </w:r>
+            <w:proofErr w:type="spellStart"/>
+            <w:r>
+              <w:t>pCharts</w:t>
+            </w:r>
+            <w:proofErr w:type="spellEnd"/>
+            <w:r>
+              <w:t>[0]-&gt;</w:t>
+            </w:r>
+            <w:proofErr w:type="spellStart"/>
+            <w:r>
+              <w:t>rgb.R+pCharts</w:t>
+            </w:r>
+            <w:proofErr w:type="spellEnd"/>
+            <w:r>
+              <w:t>[1]-&gt;</w:t>
+            </w:r>
+            <w:proofErr w:type="spellStart"/>
+            <w:r>
+              <w:t>rgb.R</w:t>
+            </w:r>
+            <w:proofErr w:type="spellEnd"/>
+            <w:r>
+              <w:t>)/2, \</w:t>
+            </w:r>
+          </w:p>
+          <w:p>
+            <w:r>
+              <w:t xml:space="preserve">                (</w:t>
+            </w:r>
+            <w:proofErr w:type="spellStart"/>
+            <w:r>
+              <w:t>pCharts</w:t>
+            </w:r>
+            <w:proofErr w:type="spellEnd"/>
+            <w:r>
+              <w:t>[0]-&gt;</w:t>
+            </w:r>
+            <w:proofErr w:type="spellStart"/>
+            <w:r>
+              <w:t>rgb.G+pCharts</w:t>
+            </w:r>
+            <w:proofErr w:type="spellEnd"/>
+            <w:r>
+              <w:t>[1]-&gt;</w:t>
+            </w:r>
+            <w:proofErr w:type="spellStart"/>
+            <w:r>
+              <w:t>rgb.G</w:t>
+            </w:r>
+            <w:proofErr w:type="spellEnd"/>
+            <w:r>
+              <w:t>)/2, \</w:t>
+            </w:r>
+          </w:p>
+          <w:p>
+            <w:r>
+              <w:t xml:space="preserve">                (</w:t>
+            </w:r>
+            <w:proofErr w:type="spellStart"/>
+            <w:r>
+              <w:t>pCharts</w:t>
+            </w:r>
+            <w:proofErr w:type="spellEnd"/>
+            <w:r>
+              <w:t>[0]-&gt;</w:t>
+            </w:r>
+            <w:proofErr w:type="spellStart"/>
+            <w:r>
+              <w:t>rgb.B+pCharts</w:t>
+            </w:r>
+            <w:proofErr w:type="spellEnd"/>
+            <w:r>
+              <w:t>[1]-&gt;</w:t>
+            </w:r>
+            <w:proofErr w:type="spellStart"/>
+            <w:r>
+              <w:t>rgb.B</w:t>
+            </w:r>
+            <w:proofErr w:type="spellEnd"/>
+            <w:r>
+              <w:t>)/2 };</w:t>
+            </w:r>
+          </w:p>
+          <w:p>
+            <w:r>
+              <w:t xml:space="preserve">            if(</w:t>
+            </w:r>
+            <w:proofErr w:type="spellStart"/>
+            <w:r>
+              <w:t>pCharts</w:t>
+            </w:r>
+            <w:proofErr w:type="spellEnd"/>
+            <w:r>
+              <w:t>[0]-&gt;</w:t>
+            </w:r>
+            <w:proofErr w:type="spellStart"/>
+            <w:r>
+              <w:t>IsPointIn</w:t>
+            </w:r>
+            <w:proofErr w:type="spellEnd"/>
+            <w:r>
+              <w:t>(p))</w:t>
+            </w:r>
+          </w:p>
+          <w:p>
+            <w:r>
+              <w:t xml:space="preserve"> </w:t>
+            </w:r>
+            <w:bookmarkStart w:id="0" w:name="_GoBack"/>
+            <w:bookmarkEnd w:id="0"/>
+            <w:r>
+              <w:t xml:space="preserve">               </w:t>
+            </w:r>
+            <w:proofErr w:type="gramStart"/>
+            <w:r>
+              <w:t>return</w:t>
+            </w:r>
+            <w:proofErr w:type="gramEnd"/>
+            <w:r>
+              <w:t xml:space="preserve"> </w:t>
+            </w:r>
+            <w:proofErr w:type="spellStart"/>
+            <w:r>
+              <w:t>pCharts</w:t>
+            </w:r>
+            <w:proofErr w:type="spellEnd"/>
+            <w:r>
+              <w:t>[1]-&gt;</w:t>
+            </w:r>
+            <w:proofErr w:type="spellStart"/>
+            <w:r>
+              <w:t>IsPointIn</w:t>
+            </w:r>
+            <w:proofErr w:type="spellEnd"/>
+            <w:r>
+              <w:t xml:space="preserve">(p) ? average : </w:t>
+            </w:r>
+            <w:proofErr w:type="spellStart"/>
+            <w:r>
+              <w:t>pCharts</w:t>
+            </w:r>
+            <w:proofErr w:type="spellEnd"/>
+            <w:r>
+              <w:t>[0]-&gt;</w:t>
+            </w:r>
+            <w:proofErr w:type="spellStart"/>
+            <w:r>
+              <w:t>rgb</w:t>
+            </w:r>
+            <w:proofErr w:type="spellEnd"/>
+            <w:r>
+              <w:t>;</w:t>
+            </w:r>
+          </w:p>
+          <w:p>
+            <w:r>
+              <w:t xml:space="preserve">            else</w:t>
+            </w:r>
+          </w:p>
+          <w:p>
+            <w:r>
+              <w:t xml:space="preserve">                </w:t>
+            </w:r>
+            <w:proofErr w:type="gramStart"/>
+            <w:r>
+              <w:t>return</w:t>
+            </w:r>
+            <w:proofErr w:type="gramEnd"/>
+            <w:r>
+              <w:t xml:space="preserve"> </w:t>
+            </w:r>
+            <w:proofErr w:type="spellStart"/>
+            <w:r>
+              <w:t>pCharts</w:t>
+            </w:r>
+            <w:proofErr w:type="spellEnd"/>
+            <w:r>
+              <w:t>[1]-&gt;</w:t>
+            </w:r>
+            <w:proofErr w:type="spellStart"/>
+            <w:r>
+              <w:t>IsPointIn</w:t>
+            </w:r>
+            <w:proofErr w:type="spellEnd"/>
+            <w:r>
+              <w:t xml:space="preserve">(p) ? </w:t>
+            </w:r>
+            <w:proofErr w:type="spellStart"/>
+            <w:r>
+              <w:t>pCharts</w:t>
+            </w:r>
+            <w:proofErr w:type="spellEnd"/>
+            <w:r>
+              <w:t>[1]-&gt;</w:t>
+            </w:r>
+            <w:proofErr w:type="spellStart"/>
+            <w:r>
+              <w:t>rgb</w:t>
+            </w:r>
+            <w:proofErr w:type="spellEnd"/>
+            <w:r>
+              <w:t xml:space="preserve"> : white;</w:t>
+            </w:r>
+          </w:p>
+          <w:p>
+            <w:r>
+              <w:t xml:space="preserve">        }</w:t>
+            </w:r>
+          </w:p>
+          <w:p>
+            <w:r>
+              <w:t>};</w:t>
+            </w:r>
+          </w:p>
           <w:p/>
         </w:tc>
       </w:tr>
@@ -1055,6 +2510,7 @@
         <w:rPr>
           <w:sz w:val="22"/>
         </w:rPr>
+        <w:lastRenderedPageBreak/>
         <w:t>How would you test your class</w:t>
       </w:r>
       <w:r>
@@ -1092,13 +2548,831 @@
           <w:tcPr>
             <w:tcW w:w="10682" w:type="dxa"/>
           </w:tcPr>
-          <w:p/>
-          <w:p/>
+          <w:p>
+            <w:r>
+              <w:t>TEST_CHART_ISPOINTIN</w:t>
+            </w:r>
+          </w:p>
+          <w:p>
+            <w:r>
+              <w:t>{</w:t>
+            </w:r>
+          </w:p>
+          <w:p>
+            <w:r>
+              <w:lastRenderedPageBreak/>
+              <w:t xml:space="preserve">   Chart </w:t>
+            </w:r>
+            <w:proofErr w:type="spellStart"/>
+            <w:r>
+              <w:t>ch</w:t>
+            </w:r>
+            <w:proofErr w:type="spellEnd"/>
+            <w:r>
+              <w:t>( (point){10,10}, (point){30,40}, (</w:t>
+            </w:r>
+            <w:proofErr w:type="spellStart"/>
+            <w:r>
+              <w:t>color</w:t>
+            </w:r>
+            <w:proofErr w:type="spellEnd"/>
+            <w:r>
+              <w:t>){0,0,0} );</w:t>
+            </w:r>
+          </w:p>
+          <w:p>
+            <w:r>
+              <w:t xml:space="preserve">   Point </w:t>
+            </w:r>
+            <w:proofErr w:type="spellStart"/>
+            <w:r>
+              <w:t>p_border</w:t>
+            </w:r>
+            <w:proofErr w:type="spellEnd"/>
+            <w:r>
+              <w:t xml:space="preserve">={10,20}, </w:t>
+            </w:r>
+            <w:proofErr w:type="spellStart"/>
+            <w:r>
+              <w:t>p_in</w:t>
+            </w:r>
+            <w:proofErr w:type="spellEnd"/>
+            <w:r>
+              <w:t xml:space="preserve">={20,20}, </w:t>
+            </w:r>
+            <w:proofErr w:type="spellStart"/>
+            <w:r>
+              <w:t>p_out</w:t>
+            </w:r>
+            <w:proofErr w:type="spellEnd"/>
+            <w:r>
+              <w:t>={5,20};</w:t>
+            </w:r>
+          </w:p>
+          <w:p>
+            <w:r>
+              <w:t xml:space="preserve">   </w:t>
+            </w:r>
+            <w:proofErr w:type="gramStart"/>
+            <w:r>
+              <w:t>Assert(</w:t>
+            </w:r>
+            <w:proofErr w:type="gramEnd"/>
+            <w:r>
+              <w:t xml:space="preserve"> ! </w:t>
+            </w:r>
+            <w:proofErr w:type="spellStart"/>
+            <w:r>
+              <w:t>Ch.IsPointIn</w:t>
+            </w:r>
+            <w:proofErr w:type="spellEnd"/>
+            <w:r>
+              <w:t>(</w:t>
+            </w:r>
+            <w:proofErr w:type="spellStart"/>
+            <w:r>
+              <w:t>p_border</w:t>
+            </w:r>
+            <w:proofErr w:type="spellEnd"/>
+            <w:r>
+              <w:t>) );</w:t>
+            </w:r>
+          </w:p>
+          <w:p>
+            <w:r>
+              <w:t xml:space="preserve">   Assert(  </w:t>
+            </w:r>
+            <w:proofErr w:type="spellStart"/>
+            <w:r>
+              <w:t>Ch.IsPointIn</w:t>
+            </w:r>
+            <w:proofErr w:type="spellEnd"/>
+            <w:r>
+              <w:t>(</w:t>
+            </w:r>
+            <w:proofErr w:type="spellStart"/>
+            <w:r>
+              <w:t>p_</w:t>
+            </w:r>
+            <w:r>
+              <w:t>in</w:t>
+            </w:r>
+            <w:proofErr w:type="spellEnd"/>
+            <w:r>
+              <w:t>) );</w:t>
+            </w:r>
+          </w:p>
+          <w:p>
+            <w:r>
+              <w:t xml:space="preserve">   </w:t>
+            </w:r>
+            <w:proofErr w:type="gramStart"/>
+            <w:r>
+              <w:t>Assert(</w:t>
+            </w:r>
+            <w:proofErr w:type="gramEnd"/>
+            <w:r>
+              <w:t xml:space="preserve"> ! </w:t>
+            </w:r>
+            <w:proofErr w:type="spellStart"/>
+            <w:r>
+              <w:t>Ch.IsPointIn</w:t>
+            </w:r>
+            <w:proofErr w:type="spellEnd"/>
+            <w:r>
+              <w:t>(</w:t>
+            </w:r>
+            <w:proofErr w:type="spellStart"/>
+            <w:r>
+              <w:t>p_</w:t>
+            </w:r>
+            <w:r>
+              <w:t>out</w:t>
+            </w:r>
+            <w:proofErr w:type="spellEnd"/>
+            <w:r>
+              <w:t>) );</w:t>
+            </w:r>
+          </w:p>
+          <w:p>
+            <w:r>
+              <w:t>}</w:t>
+            </w:r>
+          </w:p>
+          <w:p>
+            <w:proofErr w:type="spellStart"/>
+            <w:r>
+              <w:t>TEST_CHART_GetTopRight</w:t>
+            </w:r>
+            <w:proofErr w:type="spellEnd"/>
+          </w:p>
+          <w:p>
+            <w:r>
+              <w:t>{</w:t>
+            </w:r>
+          </w:p>
+          <w:p>
+            <w:r>
+              <w:t xml:space="preserve">      Chart </w:t>
+            </w:r>
+            <w:proofErr w:type="spellStart"/>
+            <w:r>
+              <w:t>ch</w:t>
+            </w:r>
+            <w:proofErr w:type="spellEnd"/>
+            <w:r>
+              <w:t>( (point){10,10}, (point){30,40}, (</w:t>
+            </w:r>
+            <w:proofErr w:type="spellStart"/>
+            <w:r>
+              <w:t>color</w:t>
+            </w:r>
+            <w:proofErr w:type="spellEnd"/>
+            <w:r>
+              <w:t>){0,0,0} );</w:t>
+            </w:r>
+          </w:p>
+          <w:p>
+            <w:r>
+              <w:t xml:space="preserve">      Assert( </w:t>
+            </w:r>
+            <w:proofErr w:type="spellStart"/>
+            <w:r>
+              <w:t>ch.</w:t>
+            </w:r>
+            <w:proofErr w:type="spellEnd"/>
+            <w:r>
+              <w:t xml:space="preserve"> </w:t>
+            </w:r>
+            <w:proofErr w:type="spellStart"/>
+            <w:r>
+              <w:t>GetTopRight</w:t>
+            </w:r>
+            <w:proofErr w:type="spellEnd"/>
+            <w:r>
+              <w:t>()==(point){</w:t>
+            </w:r>
+            <w:r>
+              <w:t>30</w:t>
+            </w:r>
+            <w:r>
+              <w:t>,</w:t>
+            </w:r>
+            <w:r>
+              <w:t>10</w:t>
+            </w:r>
+            <w:r>
+              <w:t>} );</w:t>
+            </w:r>
+          </w:p>
+          <w:p>
+            <w:r>
+              <w:t>}</w:t>
+            </w:r>
+          </w:p>
+          <w:p>
+            <w:proofErr w:type="spellStart"/>
+            <w:r>
+              <w:t>TEST_CHART_Get</w:t>
+            </w:r>
+            <w:r>
+              <w:t>BottomLeft</w:t>
+            </w:r>
+            <w:proofErr w:type="spellEnd"/>
+          </w:p>
+          <w:p>
+            <w:r>
+              <w:t>{</w:t>
+            </w:r>
+          </w:p>
+          <w:p>
+            <w:r>
+              <w:t xml:space="preserve">      Chart </w:t>
+            </w:r>
+            <w:proofErr w:type="spellStart"/>
+            <w:r>
+              <w:t>ch</w:t>
+            </w:r>
+            <w:proofErr w:type="spellEnd"/>
+            <w:r>
+              <w:t>( (point){10,10}, (point){30,40}, (</w:t>
+            </w:r>
+            <w:proofErr w:type="spellStart"/>
+            <w:r>
+              <w:t>color</w:t>
+            </w:r>
+            <w:proofErr w:type="spellEnd"/>
+            <w:r>
+              <w:t>){0,0,0} );</w:t>
+            </w:r>
+          </w:p>
+          <w:p>
+            <w:r>
+              <w:t xml:space="preserve">      Assert( </w:t>
+            </w:r>
+            <w:proofErr w:type="spellStart"/>
+            <w:r>
+              <w:t>ch.</w:t>
+            </w:r>
+            <w:proofErr w:type="spellEnd"/>
+            <w:r>
+              <w:t xml:space="preserve"> </w:t>
+            </w:r>
+            <w:proofErr w:type="spellStart"/>
+            <w:r>
+              <w:t>GetBottomLeft</w:t>
+            </w:r>
+            <w:proofErr w:type="spellEnd"/>
+            <w:r>
+              <w:t>()==(point){10,40} );</w:t>
+            </w:r>
+          </w:p>
+          <w:p>
+            <w:r>
+              <w:t>}</w:t>
+            </w:r>
+          </w:p>
+          <w:p>
+            <w:r>
+              <w:t>TEST_VIEW_ADD</w:t>
+            </w:r>
+          </w:p>
+          <w:p>
+            <w:r>
+              <w:t>{</w:t>
+            </w:r>
+          </w:p>
+          <w:p>
+            <w:r>
+              <w:t xml:space="preserve">   View v;</w:t>
+            </w:r>
+          </w:p>
+          <w:p>
+            <w:r>
+              <w:t xml:space="preserve">   Chart ch1( (point){0,0} , (point){10,10} , (</w:t>
+            </w:r>
+            <w:proofErr w:type="spellStart"/>
+            <w:r>
+              <w:t>color</w:t>
+            </w:r>
+            <w:proofErr w:type="spellEnd"/>
+            <w:r>
+              <w:t>){ 10,10,10} );</w:t>
+            </w:r>
+          </w:p>
+          <w:p>
+            <w:r>
+              <w:t xml:space="preserve">   Chart ch2( (point){5,5} , (point){15,15} , (</w:t>
+            </w:r>
+            <w:proofErr w:type="spellStart"/>
+            <w:r>
+              <w:t>color</w:t>
+            </w:r>
+            <w:proofErr w:type="spellEnd"/>
+            <w:r>
+              <w:t>){ 20,0,0} );</w:t>
+            </w:r>
+          </w:p>
+          <w:p>
+            <w:r>
+              <w:t xml:space="preserve">   Assert( v. </w:t>
+            </w:r>
+            <w:proofErr w:type="spellStart"/>
+            <w:r>
+              <w:t>NumCharts</w:t>
+            </w:r>
+            <w:proofErr w:type="spellEnd"/>
+            <w:r>
+              <w:t xml:space="preserve"> == 0 );</w:t>
+            </w:r>
+          </w:p>
+          <w:p>
+            <w:r>
+              <w:t xml:space="preserve">   Assert( v. </w:t>
+            </w:r>
+            <w:proofErr w:type="spellStart"/>
+            <w:r>
+              <w:t>AddChart</w:t>
+            </w:r>
+            <w:proofErr w:type="spellEnd"/>
+            <w:r>
+              <w:t>(ch1) );</w:t>
+            </w:r>
+          </w:p>
+          <w:p>
+            <w:r>
+              <w:t xml:space="preserve">   Assert( v. </w:t>
+            </w:r>
+            <w:proofErr w:type="spellStart"/>
+            <w:r>
+              <w:t>NumCharts</w:t>
+            </w:r>
+            <w:proofErr w:type="spellEnd"/>
+            <w:r>
+              <w:t xml:space="preserve"> == 1 );</w:t>
+            </w:r>
+          </w:p>
+          <w:p>
+            <w:r>
+              <w:t xml:space="preserve">   Assert ( v. </w:t>
+            </w:r>
+            <w:proofErr w:type="spellStart"/>
+            <w:r>
+              <w:t>AddChart</w:t>
+            </w:r>
+            <w:proofErr w:type="spellEnd"/>
+            <w:r>
+              <w:t>(ch2) );</w:t>
+            </w:r>
+          </w:p>
+          <w:p>
+            <w:r>
+              <w:t xml:space="preserve">   Assert( v. </w:t>
+            </w:r>
+            <w:proofErr w:type="spellStart"/>
+            <w:r>
+              <w:t>NumCharts</w:t>
+            </w:r>
+            <w:proofErr w:type="spellEnd"/>
+            <w:r>
+              <w:t xml:space="preserve"> == 2 );</w:t>
+            </w:r>
+          </w:p>
+          <w:p>
+            <w:r>
+              <w:t xml:space="preserve">   Assert ( ! v. </w:t>
+            </w:r>
+            <w:proofErr w:type="spellStart"/>
+            <w:r>
+              <w:t>AddChart</w:t>
+            </w:r>
+            <w:proofErr w:type="spellEnd"/>
+            <w:r>
+              <w:t>(ch2) );</w:t>
+            </w:r>
+          </w:p>
+          <w:p>
+            <w:r>
+              <w:t>}</w:t>
+            </w:r>
+          </w:p>
+          <w:p>
+            <w:r>
+              <w:t>TEST_VIEW_DOOVERLAP</w:t>
+            </w:r>
+          </w:p>
+          <w:p>
+            <w:r>
+              <w:t>{</w:t>
+            </w:r>
+          </w:p>
+          <w:p>
+            <w:r>
+              <w:t xml:space="preserve">   View v;</w:t>
+            </w:r>
+          </w:p>
+          <w:p>
+            <w:r>
+              <w:t xml:space="preserve">   Chart ch1( (point){0,0} , (point){10,10} , (</w:t>
+            </w:r>
+            <w:proofErr w:type="spellStart"/>
+            <w:r>
+              <w:t>color</w:t>
+            </w:r>
+            <w:proofErr w:type="spellEnd"/>
+            <w:r>
+              <w:t>){ 10,10,10} );</w:t>
+            </w:r>
+          </w:p>
+          <w:p>
+            <w:r>
+              <w:t xml:space="preserve">   Chart ch2( (point){5,5} , (point){15,15} , (</w:t>
+            </w:r>
+            <w:proofErr w:type="spellStart"/>
+            <w:r>
+              <w:t>color</w:t>
+            </w:r>
+            <w:proofErr w:type="spellEnd"/>
+            <w:r>
+              <w:t>){ 20,0,0} );</w:t>
+            </w:r>
+          </w:p>
+          <w:p>
+            <w:r>
+              <w:t xml:space="preserve">   Assert( ! </w:t>
+            </w:r>
+            <w:proofErr w:type="spellStart"/>
+            <w:r>
+              <w:t>v.DoChartsOverlap</w:t>
+            </w:r>
+            <w:proofErr w:type="spellEnd"/>
+            <w:r>
+              <w:t>() );</w:t>
+            </w:r>
+          </w:p>
+          <w:p>
+            <w:r>
+              <w:t xml:space="preserve">   v. </w:t>
+            </w:r>
+            <w:proofErr w:type="spellStart"/>
+            <w:r>
+              <w:t>AddChart</w:t>
+            </w:r>
+            <w:proofErr w:type="spellEnd"/>
+            <w:r>
+              <w:t>(ch1);</w:t>
+            </w:r>
+          </w:p>
+          <w:p>
+            <w:r>
+              <w:t xml:space="preserve">   Assert( ! </w:t>
+            </w:r>
+            <w:proofErr w:type="spellStart"/>
+            <w:r>
+              <w:t>v.DoChartsOverlap</w:t>
+            </w:r>
+            <w:proofErr w:type="spellEnd"/>
+            <w:r>
+              <w:t>() );</w:t>
+            </w:r>
+          </w:p>
+          <w:p>
+            <w:r>
+              <w:t xml:space="preserve">   v. </w:t>
+            </w:r>
+            <w:proofErr w:type="spellStart"/>
+            <w:r>
+              <w:t>AddChart</w:t>
+            </w:r>
+            <w:proofErr w:type="spellEnd"/>
+            <w:r>
+              <w:t>(ch2);</w:t>
+            </w:r>
+          </w:p>
+          <w:p>
+            <w:r>
+              <w:t xml:space="preserve">   Assert( </w:t>
+            </w:r>
+            <w:proofErr w:type="spellStart"/>
+            <w:r>
+              <w:t>v.DoChartsOverlap</w:t>
+            </w:r>
+            <w:proofErr w:type="spellEnd"/>
+            <w:r>
+              <w:t>() );</w:t>
+            </w:r>
+          </w:p>
+          <w:p>
+            <w:r>
+              <w:t>}</w:t>
+            </w:r>
+          </w:p>
+          <w:p>
+            <w:r>
+              <w:t>TEST_VIEW_DO</w:t>
+            </w:r>
+            <w:r>
+              <w:t>NT</w:t>
+            </w:r>
+            <w:r>
+              <w:t>OVERLAP</w:t>
+            </w:r>
+          </w:p>
+          <w:p>
+            <w:r>
+              <w:t>{</w:t>
+            </w:r>
+          </w:p>
+          <w:p>
+            <w:r>
+              <w:t xml:space="preserve">   View v;</w:t>
+            </w:r>
+          </w:p>
+          <w:p>
+            <w:r>
+              <w:t xml:space="preserve">   Chart ch1( (point){0,0} , (point){10,10} , (</w:t>
+            </w:r>
+            <w:proofErr w:type="spellStart"/>
+            <w:r>
+              <w:t>color</w:t>
+            </w:r>
+            <w:proofErr w:type="spellEnd"/>
+            <w:r>
+              <w:t>){ 10,10,10} );</w:t>
+            </w:r>
+          </w:p>
+          <w:p>
+            <w:r>
+              <w:t xml:space="preserve">   Chart ch2( (point){</w:t>
+            </w:r>
+            <w:r>
+              <w:t>1</w:t>
+            </w:r>
+            <w:r>
+              <w:t>5,</w:t>
+            </w:r>
+            <w:r>
+              <w:t>1</w:t>
+            </w:r>
+            <w:r>
+              <w:t>5} , (point){</w:t>
+            </w:r>
+            <w:r>
+              <w:t>2</w:t>
+            </w:r>
+            <w:r>
+              <w:t>5,</w:t>
+            </w:r>
+            <w:r>
+              <w:t>2</w:t>
+            </w:r>
+            <w:r>
+              <w:t>5} , (</w:t>
+            </w:r>
+            <w:proofErr w:type="spellStart"/>
+            <w:r>
+              <w:t>color</w:t>
+            </w:r>
+            <w:proofErr w:type="spellEnd"/>
+            <w:r>
+              <w:t>){ 20,0,0} );</w:t>
+            </w:r>
+          </w:p>
+          <w:p>
+            <w:r>
+              <w:t xml:space="preserve">   v. </w:t>
+            </w:r>
+            <w:proofErr w:type="spellStart"/>
+            <w:r>
+              <w:t>AddChart</w:t>
+            </w:r>
+            <w:proofErr w:type="spellEnd"/>
+            <w:r>
+              <w:t>(</w:t>
+            </w:r>
+            <w:r>
+              <w:t>ch1);</w:t>
+            </w:r>
+          </w:p>
+          <w:p>
+            <w:r>
+              <w:t xml:space="preserve">   v. </w:t>
+            </w:r>
+            <w:proofErr w:type="spellStart"/>
+            <w:r>
+              <w:t>AddChart</w:t>
+            </w:r>
+            <w:proofErr w:type="spellEnd"/>
+            <w:r>
+              <w:t>(ch2);</w:t>
+            </w:r>
+          </w:p>
+          <w:p>
+            <w:r>
+              <w:t xml:space="preserve">   Assert( </w:t>
+            </w:r>
+            <w:r>
+              <w:t xml:space="preserve">! </w:t>
+            </w:r>
+            <w:proofErr w:type="spellStart"/>
+            <w:r>
+              <w:t>v.DoChartsOverlap</w:t>
+            </w:r>
+            <w:proofErr w:type="spellEnd"/>
+            <w:r>
+              <w:t>() );</w:t>
+            </w:r>
+          </w:p>
+          <w:p>
+            <w:r>
+              <w:t>}</w:t>
+            </w:r>
+          </w:p>
+          <w:p>
+            <w:r>
+              <w:t>TEST_VIEW_</w:t>
+            </w:r>
+            <w:r>
+              <w:t>GETCOLOR</w:t>
+            </w:r>
+          </w:p>
+          <w:p>
+            <w:r>
+              <w:t>{</w:t>
+            </w:r>
+          </w:p>
+          <w:p>
+            <w:r>
+              <w:t xml:space="preserve">   View v;</w:t>
+            </w:r>
+          </w:p>
+          <w:p>
+            <w:r>
+              <w:t xml:space="preserve">   Chart ch1( (point){0,0} , (point){10,10} , (</w:t>
+            </w:r>
+            <w:proofErr w:type="spellStart"/>
+            <w:r>
+              <w:t>color</w:t>
+            </w:r>
+            <w:proofErr w:type="spellEnd"/>
+            <w:r>
+              <w:t>){ 10,10,10} );</w:t>
+            </w:r>
+          </w:p>
+          <w:p>
+            <w:r>
+              <w:t xml:space="preserve">   Chart ch2( (point){5,5} , (point){15,15} , (</w:t>
+            </w:r>
+            <w:proofErr w:type="spellStart"/>
+            <w:r>
+              <w:t>color</w:t>
+            </w:r>
+            <w:proofErr w:type="spellEnd"/>
+            <w:r>
+              <w:t>){ 20,0,0} );</w:t>
+            </w:r>
+          </w:p>
+          <w:p>
+            <w:r>
+              <w:t xml:space="preserve">   v. </w:t>
+            </w:r>
+            <w:proofErr w:type="spellStart"/>
+            <w:r>
+              <w:t>AddChart</w:t>
+            </w:r>
+            <w:proofErr w:type="spellEnd"/>
+            <w:r>
+              <w:t>(ch1);</w:t>
+            </w:r>
+          </w:p>
+          <w:p>
+            <w:r>
+              <w:t xml:space="preserve">   v. </w:t>
+            </w:r>
+            <w:proofErr w:type="spellStart"/>
+            <w:r>
+              <w:t>AddChart</w:t>
+            </w:r>
+            <w:proofErr w:type="spellEnd"/>
+            <w:r>
+              <w:t>(ch2);</w:t>
+            </w:r>
+          </w:p>
+          <w:p>
+            <w:r>
+              <w:t xml:space="preserve">   assert( v. </w:t>
+            </w:r>
+            <w:proofErr w:type="spellStart"/>
+            <w:r>
+              <w:t>GetColor</w:t>
+            </w:r>
+            <w:proofErr w:type="spellEnd"/>
+            <w:r>
+              <w:t xml:space="preserve"> ( (point){50,50} == (point){0,0,0} ); </w:t>
+            </w:r>
+          </w:p>
+          <w:p>
+            <w:r>
+              <w:t xml:space="preserve">   assert( v. </w:t>
+            </w:r>
+            <w:proofErr w:type="spellStart"/>
+            <w:r>
+              <w:t>GetColor</w:t>
+            </w:r>
+            <w:proofErr w:type="spellEnd"/>
+            <w:r>
+              <w:t xml:space="preserve"> ( (point){</w:t>
+            </w:r>
+            <w:r>
+              <w:t>15</w:t>
+            </w:r>
+            <w:r>
+              <w:t>,</w:t>
+            </w:r>
+            <w:r>
+              <w:t>15</w:t>
+            </w:r>
+            <w:r>
+              <w:t xml:space="preserve">} == (point){0,0,0} ); </w:t>
+            </w:r>
+            <w:r>
+              <w:t xml:space="preserve">   //assuming that borders do not belong to the charts</w:t>
+            </w:r>
+          </w:p>
+          <w:p>
+            <w:r>
+              <w:t xml:space="preserve">   assert( v. </w:t>
+            </w:r>
+            <w:proofErr w:type="spellStart"/>
+            <w:r>
+              <w:t>GetColor</w:t>
+            </w:r>
+            <w:proofErr w:type="spellEnd"/>
+            <w:r>
+              <w:t xml:space="preserve"> ( (point){1,1} == (point){10,10,10}); </w:t>
+            </w:r>
+          </w:p>
+          <w:p>
+            <w:r>
+              <w:t xml:space="preserve">   assert( v. </w:t>
+            </w:r>
+            <w:proofErr w:type="spellStart"/>
+            <w:r>
+              <w:t>GetColor</w:t>
+            </w:r>
+            <w:proofErr w:type="spellEnd"/>
+            <w:r>
+              <w:t xml:space="preserve"> ( (point){11,11} == (point){20,0,0}); </w:t>
+            </w:r>
+          </w:p>
+          <w:p>
+            <w:r>
+              <w:t xml:space="preserve">   assert( v. </w:t>
+            </w:r>
+            <w:proofErr w:type="spellStart"/>
+            <w:r>
+              <w:t>GetColor</w:t>
+            </w:r>
+            <w:proofErr w:type="spellEnd"/>
+            <w:r>
+              <w:t xml:space="preserve"> ( (point){</w:t>
+            </w:r>
+            <w:r>
+              <w:t>6</w:t>
+            </w:r>
+            <w:r>
+              <w:t>,</w:t>
+            </w:r>
+            <w:r>
+              <w:t>6</w:t>
+            </w:r>
+            <w:r>
+              <w:t>} == (point){</w:t>
+            </w:r>
+            <w:r>
+              <w:t>15,5</w:t>
+            </w:r>
+            <w:r>
+              <w:t>,</w:t>
+            </w:r>
+            <w:r>
+              <w:t>5</w:t>
+            </w:r>
+            <w:r>
+              <w:t xml:space="preserve">}); </w:t>
+            </w:r>
+          </w:p>
+          <w:p>
+            <w:r>
+              <w:t>}</w:t>
+            </w:r>
+          </w:p>
         </w:tc>
       </w:tr>
     </w:tbl>
     <w:p>
       <w:pPr>
+        <w:spacing w:line="240" w:lineRule="auto"/>
         <w:rPr>
           <w:sz w:val="22"/>
         </w:rPr>
@@ -1716,6 +3990,95 @@
       </w:pPr>
     </w:lvl>
   </w:abstractNum>
+  <w:abstractNum w:abstractNumId="6">
+    <w:nsid w:val="7354214E"/>
+    <w:multiLevelType w:val="hybridMultilevel"/>
+    <w:tmpl w:val="D982DEAE"/>
+    <w:lvl w:ilvl="0" w:tplc="1409000F">
+      <w:start w:val="1"/>
+      <w:numFmt w:val="decimal"/>
+      <w:lvlText w:val="%1."/>
+      <w:lvlJc w:val="left"/>
+      <w:pPr>
+        <w:ind w:left="720" w:hanging="360"/>
+      </w:pPr>
+      <w:rPr>
+        <w:rFonts w:hint="default"/>
+      </w:rPr>
+    </w:lvl>
+    <w:lvl w:ilvl="1" w:tplc="14090019" w:tentative="1">
+      <w:start w:val="1"/>
+      <w:numFmt w:val="lowerLetter"/>
+      <w:lvlText w:val="%2."/>
+      <w:lvlJc w:val="left"/>
+      <w:pPr>
+        <w:ind w:left="1440" w:hanging="360"/>
+      </w:pPr>
+    </w:lvl>
+    <w:lvl w:ilvl="2" w:tplc="1409001B" w:tentative="1">
+      <w:start w:val="1"/>
+      <w:numFmt w:val="lowerRoman"/>
+      <w:lvlText w:val="%3."/>
+      <w:lvlJc w:val="right"/>
+      <w:pPr>
+        <w:ind w:left="2160" w:hanging="180"/>
+      </w:pPr>
+    </w:lvl>
+    <w:lvl w:ilvl="3" w:tplc="1409000F" w:tentative="1">
+      <w:start w:val="1"/>
+      <w:numFmt w:val="decimal"/>
+      <w:lvlText w:val="%4."/>
+      <w:lvlJc w:val="left"/>
+      <w:pPr>
+        <w:ind w:left="2880" w:hanging="360"/>
+      </w:pPr>
+    </w:lvl>
+    <w:lvl w:ilvl="4" w:tplc="14090019" w:tentative="1">
+      <w:start w:val="1"/>
+      <w:numFmt w:val="lowerLetter"/>
+      <w:lvlText w:val="%5."/>
+      <w:lvlJc w:val="left"/>
+      <w:pPr>
+        <w:ind w:left="3600" w:hanging="360"/>
+      </w:pPr>
+    </w:lvl>
+    <w:lvl w:ilvl="5" w:tplc="1409001B" w:tentative="1">
+      <w:start w:val="1"/>
+      <w:numFmt w:val="lowerRoman"/>
+      <w:lvlText w:val="%6."/>
+      <w:lvlJc w:val="right"/>
+      <w:pPr>
+        <w:ind w:left="4320" w:hanging="180"/>
+      </w:pPr>
+    </w:lvl>
+    <w:lvl w:ilvl="6" w:tplc="1409000F" w:tentative="1">
+      <w:start w:val="1"/>
+      <w:numFmt w:val="decimal"/>
+      <w:lvlText w:val="%7."/>
+      <w:lvlJc w:val="left"/>
+      <w:pPr>
+        <w:ind w:left="5040" w:hanging="360"/>
+      </w:pPr>
+    </w:lvl>
+    <w:lvl w:ilvl="7" w:tplc="14090019" w:tentative="1">
+      <w:start w:val="1"/>
+      <w:numFmt w:val="lowerLetter"/>
+      <w:lvlText w:val="%8."/>
+      <w:lvlJc w:val="left"/>
+      <w:pPr>
+        <w:ind w:left="5760" w:hanging="360"/>
+      </w:pPr>
+    </w:lvl>
+    <w:lvl w:ilvl="8" w:tplc="1409001B" w:tentative="1">
+      <w:start w:val="1"/>
+      <w:numFmt w:val="lowerRoman"/>
+      <w:lvlText w:val="%9."/>
+      <w:lvlJc w:val="right"/>
+      <w:pPr>
+        <w:ind w:left="6480" w:hanging="180"/>
+      </w:pPr>
+    </w:lvl>
+  </w:abstractNum>
   <w:num w:numId="1">
     <w:abstractNumId w:val="5"/>
   </w:num>
@@ -1733,6 +4096,9 @@
   </w:num>
   <w:num w:numId="6">
     <w:abstractNumId w:val="3"/>
+  </w:num>
+  <w:num w:numId="7">
+    <w:abstractNumId w:val="6"/>
   </w:num>
 </w:numbering>
 </file>
@@ -2556,7 +4922,6 @@
       <w:spacing w:before="0" w:after="0" w:line="240" w:lineRule="auto"/>
     </w:pPr>
     <w:tblPr>
-      <w:tblInd w:w="0" w:type="dxa"/>
       <w:tblBorders>
         <w:top w:val="single" w:sz="4" w:space="0" w:color="auto"/>
         <w:left w:val="single" w:sz="4" w:space="0" w:color="auto"/>
@@ -2565,12 +4930,6 @@
         <w:insideH w:val="single" w:sz="4" w:space="0" w:color="auto"/>
         <w:insideV w:val="single" w:sz="4" w:space="0" w:color="auto"/>
       </w:tblBorders>
-      <w:tblCellMar>
-        <w:top w:w="0" w:type="dxa"/>
-        <w:left w:w="108" w:type="dxa"/>
-        <w:bottom w:w="0" w:type="dxa"/>
-        <w:right w:w="108" w:type="dxa"/>
-      </w:tblCellMar>
     </w:tblPr>
   </w:style>
 </w:styles>
@@ -3395,7 +5754,6 @@
       <w:spacing w:before="0" w:after="0" w:line="240" w:lineRule="auto"/>
     </w:pPr>
     <w:tblPr>
-      <w:tblInd w:w="0" w:type="dxa"/>
       <w:tblBorders>
         <w:top w:val="single" w:sz="4" w:space="0" w:color="auto"/>
         <w:left w:val="single" w:sz="4" w:space="0" w:color="auto"/>
@@ -3404,12 +5762,6 @@
         <w:insideH w:val="single" w:sz="4" w:space="0" w:color="auto"/>
         <w:insideV w:val="single" w:sz="4" w:space="0" w:color="auto"/>
       </w:tblBorders>
-      <w:tblCellMar>
-        <w:top w:w="0" w:type="dxa"/>
-        <w:left w:w="108" w:type="dxa"/>
-        <w:bottom w:w="0" w:type="dxa"/>
-        <w:right w:w="108" w:type="dxa"/>
-      </w:tblCellMar>
     </w:tblPr>
   </w:style>
 </w:styles>

</xml_diff>

<commit_message>
last modification of Navico prescreening test
</commit_message>
<xml_diff>
--- a/2018/Navico pre-interview test - C++.docx
+++ b/2018/Navico pre-interview test - C++.docx
@@ -201,7 +201,19 @@
               </w:numPr>
             </w:pPr>
             <w:r>
-              <w:t>Unexpected interrupt: Is there any potential source of interrupt whose ISR has not been defined? I would define a null ISR (e.g. log an error only) for all unexpected interrupts.</w:t>
+              <w:t xml:space="preserve">Unexpected interrupt: Is there any potential source of interrupt whose ISR has not been defined? </w:t>
+            </w:r>
+            <w:r>
+              <w:t xml:space="preserve">I would define a null ISR (that probably </w:t>
+            </w:r>
+            <w:r>
+              <w:t>log</w:t>
+            </w:r>
+            <w:r>
+              <w:t>s</w:t>
+            </w:r>
+            <w:r>
+              <w:t xml:space="preserve"> an error only) for all unexpected interrupts.</w:t>
             </w:r>
           </w:p>
           <w:p>
@@ -250,6 +262,9 @@
             <w:r>
               <w:t xml:space="preserve"> receiving a message. Using an event logger helps to find any repetitive pattern.</w:t>
             </w:r>
+            <w:r>
+              <w:t xml:space="preserve"> The event logger might be a UART logger or NVRAM.</w:t>
+            </w:r>
           </w:p>
           <w:p>
             <w:pPr>
@@ -313,7 +328,15 @@
             </w:r>
             <w:proofErr w:type="spellEnd"/>
             <w:r>
-              <w:t xml:space="preserve"> command I would be able to see the history of program flow in the stack. At this stage, if the stack is corrupted, a stack overflow is the problem. If no, I can see </w:t>
+              <w:t xml:space="preserve"> command</w:t>
+            </w:r>
+            <w:r>
+              <w:t>,</w:t>
+            </w:r>
+            <w:bookmarkStart w:id="0" w:name="_GoBack"/>
+            <w:bookmarkEnd w:id="0"/>
+            <w:r>
+              <w:t xml:space="preserve"> I would be able to see the history of program flow in the stack. At this stage, if the stack is corrupted, a stack overflow is the problem. If no, I can see </w:t>
             </w:r>
             <w:proofErr w:type="gramStart"/>
             <w:r>
@@ -974,7 +997,7 @@
           <v:shape id="_x0000_i1025" type="#_x0000_t75" style="width:257.95pt;height:158.4pt" o:ole="">
             <v:imagedata r:id="rId6" o:title=""/>
           </v:shape>
-          <o:OLEObject Type="Embed" ProgID="Visio.Drawing.15" ShapeID="_x0000_i1025" DrawAspect="Content" ObjectID="_1597004617" r:id="rId7"/>
+          <o:OLEObject Type="Embed" ProgID="Visio.Drawing.15" ShapeID="_x0000_i1025" DrawAspect="Content" ObjectID="_1597040851" r:id="rId7"/>
         </w:object>
       </w:r>
     </w:p>
@@ -2383,12 +2406,7 @@
           </w:p>
           <w:p>
             <w:r>
-              <w:t xml:space="preserve"> </w:t>
-            </w:r>
-            <w:bookmarkStart w:id="0" w:name="_GoBack"/>
-            <w:bookmarkEnd w:id="0"/>
-            <w:r>
-              <w:t xml:space="preserve">               </w:t>
+              <w:t xml:space="preserve">                </w:t>
             </w:r>
             <w:proofErr w:type="gramStart"/>
             <w:r>
@@ -2652,10 +2670,7 @@
             </w:r>
             <w:proofErr w:type="spellStart"/>
             <w:r>
-              <w:t>p_</w:t>
-            </w:r>
-            <w:r>
-              <w:t>in</w:t>
+              <w:t>p_in</w:t>
             </w:r>
             <w:proofErr w:type="spellEnd"/>
             <w:r>
@@ -2684,10 +2699,7 @@
             </w:r>
             <w:proofErr w:type="spellStart"/>
             <w:r>
-              <w:t>p_</w:t>
-            </w:r>
-            <w:r>
-              <w:t>out</w:t>
+              <w:t>p_out</w:t>
             </w:r>
             <w:proofErr w:type="spellEnd"/>
             <w:r>
@@ -2750,19 +2762,7 @@
             </w:r>
             <w:proofErr w:type="spellEnd"/>
             <w:r>
-              <w:t>()==(point){</w:t>
-            </w:r>
-            <w:r>
-              <w:t>30</w:t>
-            </w:r>
-            <w:r>
-              <w:t>,</w:t>
-            </w:r>
-            <w:r>
-              <w:t>10</w:t>
-            </w:r>
-            <w:r>
-              <w:t>} );</w:t>
+              <w:t>()==(point){30,10} );</w:t>
             </w:r>
           </w:p>
           <w:p>
@@ -2773,10 +2773,7 @@
           <w:p>
             <w:proofErr w:type="spellStart"/>
             <w:r>
-              <w:t>TEST_CHART_Get</w:t>
-            </w:r>
-            <w:r>
-              <w:t>BottomLeft</w:t>
+              <w:t>TEST_CHART_GetBottomLeft</w:t>
             </w:r>
             <w:proofErr w:type="spellEnd"/>
           </w:p>
@@ -3069,13 +3066,7 @@
           </w:p>
           <w:p>
             <w:r>
-              <w:t>TEST_VIEW_DO</w:t>
-            </w:r>
-            <w:r>
-              <w:t>NT</w:t>
-            </w:r>
-            <w:r>
-              <w:t>OVERLAP</w:t>
+              <w:t>TEST_VIEW_DONTOVERLAP</w:t>
             </w:r>
           </w:p>
           <w:p>
@@ -3103,31 +3094,7 @@
           </w:p>
           <w:p>
             <w:r>
-              <w:t xml:space="preserve">   Chart ch2( (point){</w:t>
-            </w:r>
-            <w:r>
-              <w:t>1</w:t>
-            </w:r>
-            <w:r>
-              <w:t>5,</w:t>
-            </w:r>
-            <w:r>
-              <w:t>1</w:t>
-            </w:r>
-            <w:r>
-              <w:t>5} , (point){</w:t>
-            </w:r>
-            <w:r>
-              <w:t>2</w:t>
-            </w:r>
-            <w:r>
-              <w:t>5,</w:t>
-            </w:r>
-            <w:r>
-              <w:t>2</w:t>
-            </w:r>
-            <w:r>
-              <w:t>5} , (</w:t>
+              <w:t xml:space="preserve">   Chart ch2( (point){15,15} , (point){25,25} , (</w:t>
             </w:r>
             <w:proofErr w:type="spellStart"/>
             <w:r>
@@ -3148,10 +3115,7 @@
             </w:r>
             <w:proofErr w:type="spellEnd"/>
             <w:r>
-              <w:t>(</w:t>
-            </w:r>
-            <w:r>
-              <w:t>ch1);</w:t>
+              <w:t>(ch1);</w:t>
             </w:r>
           </w:p>
           <w:p>
@@ -3169,10 +3133,7 @@
           </w:p>
           <w:p>
             <w:r>
-              <w:t xml:space="preserve">   Assert( </w:t>
-            </w:r>
-            <w:r>
-              <w:t xml:space="preserve">! </w:t>
+              <w:t xml:space="preserve">   Assert( ! </w:t>
             </w:r>
             <w:proofErr w:type="spellStart"/>
             <w:r>
@@ -3190,10 +3151,7 @@
           </w:p>
           <w:p>
             <w:r>
-              <w:t>TEST_VIEW_</w:t>
-            </w:r>
-            <w:r>
-              <w:t>GETCOLOR</w:t>
+              <w:t>TEST_VIEW_GETCOLOR</w:t>
             </w:r>
           </w:p>
           <w:p>
@@ -3281,22 +3239,7 @@
             </w:r>
             <w:proofErr w:type="spellEnd"/>
             <w:r>
-              <w:t xml:space="preserve"> ( (point){</w:t>
-            </w:r>
-            <w:r>
-              <w:t>15</w:t>
-            </w:r>
-            <w:r>
-              <w:t>,</w:t>
-            </w:r>
-            <w:r>
-              <w:t>15</w:t>
-            </w:r>
-            <w:r>
-              <w:t xml:space="preserve">} == (point){0,0,0} ); </w:t>
-            </w:r>
-            <w:r>
-              <w:t xml:space="preserve">   //assuming that borders do not belong to the charts</w:t>
+              <w:t xml:space="preserve"> ( (point){15,15} == (point){0,0,0} );    //assuming that borders do not belong to the charts</w:t>
             </w:r>
           </w:p>
           <w:p>
@@ -3335,31 +3278,7 @@
             </w:r>
             <w:proofErr w:type="spellEnd"/>
             <w:r>
-              <w:t xml:space="preserve"> ( (point){</w:t>
-            </w:r>
-            <w:r>
-              <w:t>6</w:t>
-            </w:r>
-            <w:r>
-              <w:t>,</w:t>
-            </w:r>
-            <w:r>
-              <w:t>6</w:t>
-            </w:r>
-            <w:r>
-              <w:t>} == (point){</w:t>
-            </w:r>
-            <w:r>
-              <w:t>15,5</w:t>
-            </w:r>
-            <w:r>
-              <w:t>,</w:t>
-            </w:r>
-            <w:r>
-              <w:t>5</w:t>
-            </w:r>
-            <w:r>
-              <w:t xml:space="preserve">}); </w:t>
+              <w:t xml:space="preserve"> ( (point){6,6} == (point){15,5,5}); </w:t>
             </w:r>
           </w:p>
           <w:p>
@@ -4922,6 +4841,7 @@
       <w:spacing w:before="0" w:after="0" w:line="240" w:lineRule="auto"/>
     </w:pPr>
     <w:tblPr>
+      <w:tblInd w:w="0" w:type="dxa"/>
       <w:tblBorders>
         <w:top w:val="single" w:sz="4" w:space="0" w:color="auto"/>
         <w:left w:val="single" w:sz="4" w:space="0" w:color="auto"/>
@@ -4930,6 +4850,12 @@
         <w:insideH w:val="single" w:sz="4" w:space="0" w:color="auto"/>
         <w:insideV w:val="single" w:sz="4" w:space="0" w:color="auto"/>
       </w:tblBorders>
+      <w:tblCellMar>
+        <w:top w:w="0" w:type="dxa"/>
+        <w:left w:w="108" w:type="dxa"/>
+        <w:bottom w:w="0" w:type="dxa"/>
+        <w:right w:w="108" w:type="dxa"/>
+      </w:tblCellMar>
     </w:tblPr>
   </w:style>
 </w:styles>
@@ -5754,6 +5680,7 @@
       <w:spacing w:before="0" w:after="0" w:line="240" w:lineRule="auto"/>
     </w:pPr>
     <w:tblPr>
+      <w:tblInd w:w="0" w:type="dxa"/>
       <w:tblBorders>
         <w:top w:val="single" w:sz="4" w:space="0" w:color="auto"/>
         <w:left w:val="single" w:sz="4" w:space="0" w:color="auto"/>
@@ -5762,6 +5689,12 @@
         <w:insideH w:val="single" w:sz="4" w:space="0" w:color="auto"/>
         <w:insideV w:val="single" w:sz="4" w:space="0" w:color="auto"/>
       </w:tblBorders>
+      <w:tblCellMar>
+        <w:top w:w="0" w:type="dxa"/>
+        <w:left w:w="108" w:type="dxa"/>
+        <w:bottom w:w="0" w:type="dxa"/>
+        <w:right w:w="108" w:type="dxa"/>
+      </w:tblCellMar>
     </w:tblPr>
   </w:style>
 </w:styles>

</xml_diff>